<commit_message>
UPDATE: Sprint 4 agenda
</commit_message>
<xml_diff>
--- a/submissions/Weekly Team Status Reports/Sprint 4/Status update and Minutes.docx
+++ b/submissions/Weekly Team Status Reports/Sprint 4/Status update and Minutes.docx
@@ -166,8 +166,42 @@
           <w:rFonts w:ascii="Arial" w:hAnsi="Arial" w:cs="Arial"/>
           <w:lang w:val="en-AU"/>
         </w:rPr>
-        <w:t>Sean</w:t>
-      </w:r>
+        <w:t>&lt;&gt;</w:t>
+      </w:r>
+    </w:p>
+    <w:p>
+      <w:pPr>
+        <w:rPr>
+          <w:rFonts w:ascii="Arial" w:hAnsi="Arial" w:cs="Arial"/>
+          <w:lang w:val="en-AU"/>
+        </w:rPr>
+      </w:pPr>
+    </w:p>
+    <w:p>
+      <w:pPr>
+        <w:rPr>
+          <w:rFonts w:ascii="Arial" w:hAnsi="Arial" w:cs="Arial"/>
+          <w:b/>
+          <w:lang w:val="en-AU"/>
+        </w:rPr>
+      </w:pPr>
+      <w:r>
+        <w:rPr>
+          <w:rFonts w:ascii="Arial" w:hAnsi="Arial" w:cs="Arial"/>
+          <w:b/>
+          <w:lang w:val="en-AU"/>
+        </w:rPr>
+        <w:t>Agenda:</w:t>
+      </w:r>
+    </w:p>
+    <w:p>
+      <w:pPr>
+        <w:rPr>
+          <w:rFonts w:ascii="Arial" w:hAnsi="Arial" w:cs="Arial"/>
+          <w:b/>
+          <w:lang w:val="en-AU"/>
+        </w:rPr>
+      </w:pPr>
     </w:p>
     <w:p>
       <w:pPr>
@@ -186,42 +220,8 @@
           <w:rFonts w:ascii="Arial" w:hAnsi="Arial" w:cs="Arial"/>
           <w:lang w:val="en-AU"/>
         </w:rPr>
-        <w:t>Bronte</w:t>
-      </w:r>
-    </w:p>
-    <w:p>
-      <w:pPr>
-        <w:rPr>
-          <w:rFonts w:ascii="Arial" w:hAnsi="Arial" w:cs="Arial"/>
-          <w:lang w:val="en-AU"/>
-        </w:rPr>
-      </w:pPr>
-    </w:p>
-    <w:p>
-      <w:pPr>
-        <w:rPr>
-          <w:rFonts w:ascii="Arial" w:hAnsi="Arial" w:cs="Arial"/>
-          <w:b/>
-          <w:lang w:val="en-AU"/>
-        </w:rPr>
-      </w:pPr>
-      <w:r>
-        <w:rPr>
-          <w:rFonts w:ascii="Arial" w:hAnsi="Arial" w:cs="Arial"/>
-          <w:b/>
-          <w:lang w:val="en-AU"/>
-        </w:rPr>
-        <w:t>Agenda:</w:t>
-      </w:r>
-    </w:p>
-    <w:p>
-      <w:pPr>
-        <w:rPr>
-          <w:rFonts w:ascii="Arial" w:hAnsi="Arial" w:cs="Arial"/>
-          <w:b/>
-          <w:lang w:val="en-AU"/>
-        </w:rPr>
-      </w:pPr>
+        <w:t>Aims of the project, what we’ve done</w:t>
+      </w:r>
     </w:p>
     <w:p>
       <w:pPr>
@@ -240,7 +240,7 @@
           <w:rFonts w:ascii="Arial" w:hAnsi="Arial" w:cs="Arial"/>
           <w:lang w:val="en-AU"/>
         </w:rPr>
-        <w:t>Aims of the project, what we’ve done</w:t>
+        <w:t>Where we are at</w:t>
       </w:r>
     </w:p>
     <w:p>
@@ -260,26 +260,6 @@
           <w:rFonts w:ascii="Arial" w:hAnsi="Arial" w:cs="Arial"/>
           <w:lang w:val="en-AU"/>
         </w:rPr>
-        <w:t>Where we are at</w:t>
-      </w:r>
-    </w:p>
-    <w:p>
-      <w:pPr>
-        <w:pStyle w:val="ListParagraph"/>
-        <w:numPr>
-          <w:ilvl w:val="0"/>
-          <w:numId w:val="3"/>
-        </w:numPr>
-        <w:rPr>
-          <w:rFonts w:ascii="Arial" w:hAnsi="Arial" w:cs="Arial"/>
-          <w:lang w:val="en-AU"/>
-        </w:rPr>
-      </w:pPr>
-      <w:r>
-        <w:rPr>
-          <w:rFonts w:ascii="Arial" w:hAnsi="Arial" w:cs="Arial"/>
-          <w:lang w:val="en-AU"/>
-        </w:rPr>
         <w:t>What we plan on doing</w:t>
       </w:r>
     </w:p>
@@ -354,246 +334,103 @@
         <w:pStyle w:val="ListParagraph"/>
         <w:numPr>
           <w:ilvl w:val="0"/>
-          <w:numId w:val="3"/>
-        </w:numPr>
-        <w:rPr>
-          <w:rFonts w:ascii="Arial" w:hAnsi="Arial" w:cs="Arial"/>
-          <w:lang w:val="en-AU"/>
-        </w:rPr>
-      </w:pPr>
-      <w:r>
-        <w:rPr>
-          <w:rFonts w:ascii="Arial" w:hAnsi="Arial" w:cs="Arial"/>
-          <w:lang w:val="en-AU"/>
-        </w:rPr>
-        <w:t xml:space="preserve">Work on the backend, to ensure it communicates with the GUI, </w:t>
-      </w:r>
-      <w:r>
-        <w:rPr>
-          <w:rFonts w:ascii="Arial" w:hAnsi="Arial" w:cs="Arial"/>
-          <w:lang w:val="en-AU"/>
-        </w:rPr>
-        <w:t>Greg</w:t>
-      </w:r>
-      <w:r>
-        <w:rPr>
-          <w:rFonts w:ascii="Arial" w:hAnsi="Arial" w:cs="Arial"/>
-          <w:lang w:val="en-AU"/>
-        </w:rPr>
-        <w:t xml:space="preserve">, </w:t>
-      </w:r>
-      <w:r>
-        <w:rPr>
-          <w:rFonts w:ascii="Arial" w:hAnsi="Arial" w:cs="Arial"/>
-          <w:lang w:val="en-AU"/>
-        </w:rPr>
-        <w:t xml:space="preserve">Sean </w:t>
-      </w:r>
-      <w:r>
-        <w:rPr>
-          <w:rFonts w:ascii="Arial" w:hAnsi="Arial" w:cs="Arial"/>
-          <w:lang w:val="en-AU"/>
-        </w:rPr>
-        <w:t>COMPLETE</w:t>
-      </w:r>
-    </w:p>
-    <w:p>
-      <w:pPr>
-        <w:pStyle w:val="ListParagraph"/>
-        <w:numPr>
-          <w:ilvl w:val="0"/>
-          <w:numId w:val="3"/>
-        </w:numPr>
-        <w:rPr>
-          <w:rFonts w:ascii="Arial" w:hAnsi="Arial" w:cs="Arial"/>
-          <w:lang w:val="en-AU"/>
-        </w:rPr>
-      </w:pPr>
-      <w:r>
-        <w:rPr>
-          <w:rFonts w:ascii="Arial" w:hAnsi="Arial" w:cs="Arial"/>
-          <w:lang w:val="en-AU"/>
-        </w:rPr>
-        <w:t xml:space="preserve">Work on expanding the GUI, Greg, </w:t>
-      </w:r>
-      <w:r>
-        <w:rPr>
-          <w:rFonts w:ascii="Arial" w:hAnsi="Arial" w:cs="Arial"/>
-          <w:lang w:val="en-AU"/>
-        </w:rPr>
-        <w:t>16</w:t>
-      </w:r>
-      <w:r>
-        <w:rPr>
-          <w:rFonts w:ascii="Arial" w:hAnsi="Arial" w:cs="Arial"/>
-          <w:lang w:val="en-AU"/>
-        </w:rPr>
-        <w:t>/0</w:t>
-      </w:r>
-      <w:r>
-        <w:rPr>
-          <w:rFonts w:ascii="Arial" w:hAnsi="Arial" w:cs="Arial"/>
-          <w:lang w:val="en-AU"/>
-        </w:rPr>
-        <w:t>9</w:t>
-      </w:r>
-      <w:r>
-        <w:rPr>
-          <w:rFonts w:ascii="Arial" w:hAnsi="Arial" w:cs="Arial"/>
-          <w:lang w:val="en-AU"/>
-        </w:rPr>
-        <w:t>/2019</w:t>
-      </w:r>
-      <w:r>
-        <w:rPr>
-          <w:rFonts w:ascii="Arial" w:hAnsi="Arial" w:cs="Arial"/>
-          <w:lang w:val="en-AU"/>
-        </w:rPr>
-        <w:t xml:space="preserve">, </w:t>
-      </w:r>
-      <w:r>
-        <w:rPr>
-          <w:rFonts w:ascii="Arial" w:hAnsi="Arial" w:cs="Arial"/>
-          <w:color w:val="FF0000"/>
-          <w:lang w:val="en-AU"/>
-        </w:rPr>
-        <w:t>INCOMPLETE</w:t>
-      </w:r>
-    </w:p>
-    <w:p>
-      <w:pPr>
-        <w:pStyle w:val="ListParagraph"/>
-        <w:numPr>
-          <w:ilvl w:val="0"/>
-          <w:numId w:val="3"/>
-        </w:numPr>
-        <w:rPr>
-          <w:rFonts w:ascii="Arial" w:hAnsi="Arial" w:cs="Arial"/>
-          <w:lang w:val="en-AU"/>
-        </w:rPr>
-      </w:pPr>
-      <w:r>
-        <w:rPr>
-          <w:rFonts w:ascii="Arial" w:hAnsi="Arial" w:cs="Arial"/>
-          <w:lang w:val="en-AU"/>
-        </w:rPr>
-        <w:t xml:space="preserve">Create an initial GUI version, Bronte, </w:t>
-      </w:r>
-      <w:r>
-        <w:rPr>
-          <w:rFonts w:ascii="Arial" w:hAnsi="Arial" w:cs="Arial"/>
-          <w:lang w:val="en-AU"/>
-        </w:rPr>
-        <w:t>Complete</w:t>
-      </w:r>
-    </w:p>
-    <w:p>
-      <w:pPr>
-        <w:pStyle w:val="ListParagraph"/>
-        <w:numPr>
-          <w:ilvl w:val="0"/>
-          <w:numId w:val="3"/>
-        </w:numPr>
-        <w:rPr>
-          <w:rFonts w:ascii="Arial" w:hAnsi="Arial" w:cs="Arial"/>
-          <w:lang w:val="en-AU"/>
-        </w:rPr>
-      </w:pPr>
-      <w:r>
-        <w:rPr>
-          <w:rFonts w:ascii="Arial" w:hAnsi="Arial" w:cs="Arial"/>
-          <w:lang w:val="en-AU"/>
-        </w:rPr>
-        <w:t>Create backend receiving from web service, Sean and Greg, COMPLETE</w:t>
-      </w:r>
-    </w:p>
-    <w:p>
-      <w:pPr>
-        <w:pStyle w:val="ListParagraph"/>
-        <w:numPr>
-          <w:ilvl w:val="0"/>
-          <w:numId w:val="3"/>
-        </w:numPr>
-        <w:rPr>
-          <w:rFonts w:ascii="Arial" w:hAnsi="Arial" w:cs="Arial"/>
-          <w:lang w:val="en-AU"/>
-        </w:rPr>
-      </w:pPr>
-      <w:r>
-        <w:rPr>
-          <w:rFonts w:ascii="Arial" w:hAnsi="Arial" w:cs="Arial"/>
-          <w:lang w:val="en-AU"/>
-        </w:rPr>
-        <w:t>Store data in MongoDB, Sean, 13/09/2019, COMPLETE</w:t>
-      </w:r>
-    </w:p>
-    <w:p>
-      <w:pPr>
-        <w:pStyle w:val="ListParagraph"/>
-        <w:numPr>
-          <w:ilvl w:val="0"/>
-          <w:numId w:val="3"/>
-        </w:numPr>
-        <w:rPr>
-          <w:rFonts w:ascii="Arial" w:hAnsi="Arial" w:cs="Arial"/>
-          <w:lang w:val="en-AU"/>
-        </w:rPr>
-      </w:pPr>
-      <w:r>
-        <w:rPr>
-          <w:rFonts w:ascii="Arial" w:hAnsi="Arial" w:cs="Arial"/>
-          <w:lang w:val="en-AU"/>
-        </w:rPr>
-        <w:t xml:space="preserve">Have a simple working prototype, TEAM, </w:t>
-      </w:r>
-      <w:r>
-        <w:rPr>
-          <w:rFonts w:ascii="Arial" w:hAnsi="Arial" w:cs="Arial"/>
-          <w:color w:val="FF0000"/>
-          <w:lang w:val="en-AU"/>
-        </w:rPr>
-        <w:t>13</w:t>
-      </w:r>
-      <w:r>
-        <w:rPr>
-          <w:rFonts w:ascii="Arial" w:hAnsi="Arial" w:cs="Arial"/>
-          <w:color w:val="FF0000"/>
-          <w:lang w:val="en-AU"/>
-        </w:rPr>
-        <w:t>/0</w:t>
-      </w:r>
-      <w:r>
-        <w:rPr>
-          <w:rFonts w:ascii="Arial" w:hAnsi="Arial" w:cs="Arial"/>
-          <w:color w:val="FF0000"/>
-          <w:lang w:val="en-AU"/>
-        </w:rPr>
-        <w:t>9</w:t>
-      </w:r>
-      <w:r>
-        <w:rPr>
-          <w:rFonts w:ascii="Arial" w:hAnsi="Arial" w:cs="Arial"/>
-          <w:color w:val="FF0000"/>
-          <w:lang w:val="en-AU"/>
-        </w:rPr>
-        <w:t>/2019</w:t>
-      </w:r>
-      <w:r>
-        <w:rPr>
-          <w:rFonts w:ascii="Arial" w:hAnsi="Arial" w:cs="Arial"/>
-          <w:color w:val="FF0000"/>
-          <w:lang w:val="en-AU"/>
-        </w:rPr>
-        <w:t>, INCOMPLETE</w:t>
-      </w:r>
-    </w:p>
-    <w:p>
-      <w:pPr>
-        <w:rPr>
-          <w:rFonts w:ascii="Arial" w:hAnsi="Arial" w:cs="Arial"/>
-          <w:lang w:val="en-AU"/>
-        </w:rPr>
-      </w:pPr>
+          <w:numId w:val="6"/>
+        </w:numPr>
+        <w:rPr>
+          <w:rFonts w:ascii="Arial" w:hAnsi="Arial" w:cs="Arial"/>
+          <w:lang w:val="en-AU"/>
+        </w:rPr>
+      </w:pPr>
+      <w:r>
+        <w:rPr>
+          <w:rFonts w:ascii="Arial" w:hAnsi="Arial" w:cs="Arial"/>
+          <w:lang w:val="en-AU"/>
+        </w:rPr>
+        <w:t>Connect database to the GUI, Bronte, 23/09/2019</w:t>
+      </w:r>
+    </w:p>
+    <w:p>
+      <w:pPr>
+        <w:pStyle w:val="ListParagraph"/>
+        <w:numPr>
+          <w:ilvl w:val="0"/>
+          <w:numId w:val="6"/>
+        </w:numPr>
+        <w:rPr>
+          <w:rFonts w:ascii="Arial" w:hAnsi="Arial" w:cs="Arial"/>
+          <w:lang w:val="en-AU"/>
+        </w:rPr>
+      </w:pPr>
+      <w:r>
+        <w:rPr>
+          <w:rFonts w:ascii="Arial" w:hAnsi="Arial" w:cs="Arial"/>
+          <w:lang w:val="en-AU"/>
+        </w:rPr>
+        <w:t>Work on expanding the GUI, Bronte, Greg, 23/09/2019</w:t>
+      </w:r>
+    </w:p>
+    <w:p>
+      <w:pPr>
+        <w:pStyle w:val="ListParagraph"/>
+        <w:numPr>
+          <w:ilvl w:val="0"/>
+          <w:numId w:val="6"/>
+        </w:numPr>
+        <w:rPr>
+          <w:rFonts w:ascii="Arial" w:hAnsi="Arial" w:cs="Arial"/>
+          <w:lang w:val="en-AU"/>
+        </w:rPr>
+      </w:pPr>
+      <w:r>
+        <w:rPr>
+          <w:rFonts w:ascii="Arial" w:hAnsi="Arial" w:cs="Arial"/>
+          <w:lang w:val="en-AU"/>
+        </w:rPr>
+        <w:t>Have a working prototype, Team, 23/09/2019</w:t>
+      </w:r>
+      <w:r>
+        <w:rPr>
+          <w:rFonts w:ascii="Arial" w:hAnsi="Arial" w:cs="Arial"/>
+          <w:lang w:val="en-AU"/>
+        </w:rPr>
+        <w:t>, Partially COMPLETE</w:t>
+      </w:r>
+    </w:p>
+    <w:p>
+      <w:pPr>
+        <w:pStyle w:val="ListParagraph"/>
+        <w:numPr>
+          <w:ilvl w:val="0"/>
+          <w:numId w:val="6"/>
+        </w:numPr>
+        <w:rPr>
+          <w:rFonts w:ascii="Arial" w:hAnsi="Arial" w:cs="Arial"/>
+          <w:lang w:val="en-AU"/>
+        </w:rPr>
+      </w:pPr>
+      <w:r>
+        <w:rPr>
+          <w:rFonts w:ascii="Arial" w:hAnsi="Arial" w:cs="Arial"/>
+          <w:lang w:val="en-AU"/>
+        </w:rPr>
+        <w:t xml:space="preserve">Create the processor for sensor data to control </w:t>
+      </w:r>
+      <w:proofErr w:type="spellStart"/>
+      <w:r>
+        <w:rPr>
+          <w:rFonts w:ascii="Arial" w:hAnsi="Arial" w:cs="Arial"/>
+          <w:lang w:val="en-AU"/>
+        </w:rPr>
+        <w:t>arduinos</w:t>
+      </w:r>
+      <w:proofErr w:type="spellEnd"/>
+      <w:r>
+        <w:rPr>
+          <w:rFonts w:ascii="Arial" w:hAnsi="Arial" w:cs="Arial"/>
+          <w:lang w:val="en-AU"/>
+        </w:rPr>
+        <w:t>, Sean, 23/09/2019</w:t>
+      </w:r>
     </w:p>
     <w:p>
       <w:pPr>
@@ -632,211 +469,6 @@
           <w:lang w:val="en-AU"/>
         </w:rPr>
       </w:pPr>
-      <w:r>
-        <w:rPr>
-          <w:rFonts w:ascii="Arial" w:hAnsi="Arial" w:cs="Arial"/>
-          <w:lang w:val="en-AU"/>
-        </w:rPr>
-        <w:t>Talking about what we have completed in the past week</w:t>
-      </w:r>
-    </w:p>
-    <w:p>
-      <w:pPr>
-        <w:pStyle w:val="ListParagraph"/>
-        <w:numPr>
-          <w:ilvl w:val="0"/>
-          <w:numId w:val="9"/>
-        </w:numPr>
-        <w:rPr>
-          <w:rFonts w:ascii="Arial" w:hAnsi="Arial" w:cs="Arial"/>
-          <w:lang w:val="en-AU"/>
-        </w:rPr>
-      </w:pPr>
-      <w:r>
-        <w:rPr>
-          <w:rFonts w:ascii="Arial" w:hAnsi="Arial" w:cs="Arial"/>
-          <w:lang w:val="en-AU"/>
-        </w:rPr>
-        <w:t xml:space="preserve">Talking about where we are now </w:t>
-      </w:r>
-    </w:p>
-    <w:p>
-      <w:pPr>
-        <w:pStyle w:val="ListParagraph"/>
-        <w:numPr>
-          <w:ilvl w:val="0"/>
-          <w:numId w:val="9"/>
-        </w:numPr>
-        <w:rPr>
-          <w:rFonts w:ascii="Arial" w:hAnsi="Arial" w:cs="Arial"/>
-          <w:lang w:val="en-AU"/>
-        </w:rPr>
-      </w:pPr>
-      <w:r>
-        <w:rPr>
-          <w:rFonts w:ascii="Arial" w:hAnsi="Arial" w:cs="Arial"/>
-          <w:lang w:val="en-AU"/>
-        </w:rPr>
-        <w:t>Talking about where we want to be and what needs to be completed</w:t>
-      </w:r>
-    </w:p>
-    <w:p>
-      <w:pPr>
-        <w:pStyle w:val="ListParagraph"/>
-        <w:numPr>
-          <w:ilvl w:val="0"/>
-          <w:numId w:val="9"/>
-        </w:numPr>
-        <w:rPr>
-          <w:rFonts w:ascii="Arial" w:hAnsi="Arial" w:cs="Arial"/>
-          <w:lang w:val="en-AU"/>
-        </w:rPr>
-      </w:pPr>
-      <w:r>
-        <w:rPr>
-          <w:rFonts w:ascii="Arial" w:hAnsi="Arial" w:cs="Arial"/>
-          <w:lang w:val="en-AU"/>
-        </w:rPr>
-        <w:t xml:space="preserve">Talking about graphing, and visualising, </w:t>
-      </w:r>
-      <w:proofErr w:type="spellStart"/>
-      <w:r>
-        <w:rPr>
-          <w:rFonts w:ascii="Arial" w:hAnsi="Arial" w:cs="Arial"/>
-          <w:lang w:val="en-AU"/>
-        </w:rPr>
-        <w:t>graphly</w:t>
-      </w:r>
-      <w:proofErr w:type="spellEnd"/>
-    </w:p>
-    <w:p>
-      <w:pPr>
-        <w:pStyle w:val="ListParagraph"/>
-        <w:numPr>
-          <w:ilvl w:val="0"/>
-          <w:numId w:val="9"/>
-        </w:numPr>
-        <w:rPr>
-          <w:rFonts w:ascii="Arial" w:hAnsi="Arial" w:cs="Arial"/>
-          <w:lang w:val="en-AU"/>
-        </w:rPr>
-      </w:pPr>
-      <w:r>
-        <w:rPr>
-          <w:rFonts w:ascii="Arial" w:hAnsi="Arial" w:cs="Arial"/>
-          <w:lang w:val="en-AU"/>
-        </w:rPr>
-        <w:t>Microservices, ability to deploy many different servers and many frameworks</w:t>
-      </w:r>
-    </w:p>
-    <w:p>
-      <w:pPr>
-        <w:pStyle w:val="ListParagraph"/>
-        <w:numPr>
-          <w:ilvl w:val="0"/>
-          <w:numId w:val="9"/>
-        </w:numPr>
-        <w:rPr>
-          <w:rFonts w:ascii="Arial" w:hAnsi="Arial" w:cs="Arial"/>
-          <w:lang w:val="en-AU"/>
-        </w:rPr>
-      </w:pPr>
-      <w:r>
-        <w:rPr>
-          <w:rFonts w:ascii="Arial" w:hAnsi="Arial" w:cs="Arial"/>
-          <w:lang w:val="en-AU"/>
-        </w:rPr>
-        <w:t xml:space="preserve">Could have completely different interfaces running on different node </w:t>
-      </w:r>
-      <w:proofErr w:type="spellStart"/>
-      <w:r>
-        <w:rPr>
-          <w:rFonts w:ascii="Arial" w:hAnsi="Arial" w:cs="Arial"/>
-          <w:lang w:val="en-AU"/>
-        </w:rPr>
-        <w:t>js</w:t>
-      </w:r>
-      <w:proofErr w:type="spellEnd"/>
-      <w:r>
-        <w:rPr>
-          <w:rFonts w:ascii="Arial" w:hAnsi="Arial" w:cs="Arial"/>
-          <w:lang w:val="en-AU"/>
-        </w:rPr>
-        <w:t xml:space="preserve"> servers</w:t>
-      </w:r>
-    </w:p>
-    <w:p>
-      <w:pPr>
-        <w:pStyle w:val="ListParagraph"/>
-        <w:numPr>
-          <w:ilvl w:val="0"/>
-          <w:numId w:val="9"/>
-        </w:numPr>
-        <w:rPr>
-          <w:rFonts w:ascii="Arial" w:hAnsi="Arial" w:cs="Arial"/>
-          <w:lang w:val="en-AU"/>
-        </w:rPr>
-      </w:pPr>
-      <w:r>
-        <w:rPr>
-          <w:rFonts w:ascii="Arial" w:hAnsi="Arial" w:cs="Arial"/>
-          <w:lang w:val="en-AU"/>
-        </w:rPr>
-        <w:t>Need to clearly outline agenda before meeting</w:t>
-      </w:r>
-    </w:p>
-    <w:p>
-      <w:pPr>
-        <w:pStyle w:val="ListParagraph"/>
-        <w:numPr>
-          <w:ilvl w:val="0"/>
-          <w:numId w:val="9"/>
-        </w:numPr>
-        <w:rPr>
-          <w:rFonts w:ascii="Arial" w:hAnsi="Arial" w:cs="Arial"/>
-          <w:lang w:val="en-AU"/>
-        </w:rPr>
-      </w:pPr>
-      <w:r>
-        <w:rPr>
-          <w:rFonts w:ascii="Arial" w:hAnsi="Arial" w:cs="Arial"/>
-          <w:lang w:val="en-AU"/>
-        </w:rPr>
-        <w:t>Outline all tasks and take ownership</w:t>
-      </w:r>
-    </w:p>
-    <w:p>
-      <w:pPr>
-        <w:pStyle w:val="ListParagraph"/>
-        <w:numPr>
-          <w:ilvl w:val="0"/>
-          <w:numId w:val="9"/>
-        </w:numPr>
-        <w:rPr>
-          <w:rFonts w:ascii="Arial" w:hAnsi="Arial" w:cs="Arial"/>
-          <w:lang w:val="en-AU"/>
-        </w:rPr>
-      </w:pPr>
-      <w:r>
-        <w:rPr>
-          <w:rFonts w:ascii="Arial" w:hAnsi="Arial" w:cs="Arial"/>
-          <w:lang w:val="en-AU"/>
-        </w:rPr>
-        <w:t>Prepare for a demonstration, a video would be better, live is good enough</w:t>
-      </w:r>
-    </w:p>
-    <w:p>
-      <w:pPr>
-        <w:pStyle w:val="ListParagraph"/>
-        <w:numPr>
-          <w:ilvl w:val="0"/>
-          <w:numId w:val="9"/>
-        </w:numPr>
-        <w:rPr>
-          <w:rFonts w:ascii="Arial" w:hAnsi="Arial" w:cs="Arial"/>
-          <w:lang w:val="en-AU"/>
-        </w:rPr>
-      </w:pPr>
     </w:p>
     <w:p>
       <w:pPr>
@@ -948,7 +580,6 @@
           <w:b/>
           <w:lang w:val="en-AU"/>
         </w:rPr>
-        <w:lastRenderedPageBreak/>
         <w:t xml:space="preserve">Action </w:t>
       </w:r>
       <w:commentRangeStart w:id="1"/>
@@ -983,125 +614,6 @@
           <w:ilvl w:val="0"/>
           <w:numId w:val="6"/>
         </w:numPr>
-        <w:rPr>
-          <w:rFonts w:ascii="Arial" w:hAnsi="Arial" w:cs="Arial"/>
-          <w:lang w:val="en-AU"/>
-        </w:rPr>
-      </w:pPr>
-      <w:r>
-        <w:rPr>
-          <w:rFonts w:ascii="Arial" w:hAnsi="Arial" w:cs="Arial"/>
-          <w:lang w:val="en-AU"/>
-        </w:rPr>
-        <w:t>Connect database to the GUI, Bronte, 23/09/2019</w:t>
-      </w:r>
-    </w:p>
-    <w:p>
-      <w:pPr>
-        <w:pStyle w:val="ListParagraph"/>
-        <w:numPr>
-          <w:ilvl w:val="0"/>
-          <w:numId w:val="6"/>
-        </w:numPr>
-        <w:rPr>
-          <w:rFonts w:ascii="Arial" w:hAnsi="Arial" w:cs="Arial"/>
-          <w:lang w:val="en-AU"/>
-        </w:rPr>
-      </w:pPr>
-      <w:r>
-        <w:rPr>
-          <w:rFonts w:ascii="Arial" w:hAnsi="Arial" w:cs="Arial"/>
-          <w:lang w:val="en-AU"/>
-        </w:rPr>
-        <w:t>Work on expanding the GUI, Bronte, Greg, 23/09/2019</w:t>
-      </w:r>
-    </w:p>
-    <w:p>
-      <w:pPr>
-        <w:pStyle w:val="ListParagraph"/>
-        <w:numPr>
-          <w:ilvl w:val="0"/>
-          <w:numId w:val="6"/>
-        </w:numPr>
-        <w:rPr>
-          <w:rFonts w:ascii="Arial" w:hAnsi="Arial" w:cs="Arial"/>
-          <w:lang w:val="en-AU"/>
-        </w:rPr>
-      </w:pPr>
-      <w:r>
-        <w:rPr>
-          <w:rFonts w:ascii="Arial" w:hAnsi="Arial" w:cs="Arial"/>
-          <w:lang w:val="en-AU"/>
-        </w:rPr>
-        <w:t>Have a working prototype, Team, 23/</w:t>
-      </w:r>
-      <w:r>
-        <w:rPr>
-          <w:rFonts w:ascii="Arial" w:hAnsi="Arial" w:cs="Arial"/>
-          <w:lang w:val="en-AU"/>
-        </w:rPr>
-        <w:t>0</w:t>
-      </w:r>
-      <w:r>
-        <w:rPr>
-          <w:rFonts w:ascii="Arial" w:hAnsi="Arial" w:cs="Arial"/>
-          <w:lang w:val="en-AU"/>
-        </w:rPr>
-        <w:t>9/2019</w:t>
-      </w:r>
-    </w:p>
-    <w:p>
-      <w:pPr>
-        <w:pStyle w:val="ListParagraph"/>
-        <w:numPr>
-          <w:ilvl w:val="0"/>
-          <w:numId w:val="6"/>
-        </w:numPr>
-        <w:rPr>
-          <w:rFonts w:ascii="Arial" w:hAnsi="Arial" w:cs="Arial"/>
-          <w:lang w:val="en-AU"/>
-        </w:rPr>
-      </w:pPr>
-      <w:r>
-        <w:rPr>
-          <w:rFonts w:ascii="Arial" w:hAnsi="Arial" w:cs="Arial"/>
-          <w:lang w:val="en-AU"/>
-        </w:rPr>
-        <w:t>Create</w:t>
-      </w:r>
-      <w:r>
-        <w:rPr>
-          <w:rFonts w:ascii="Arial" w:hAnsi="Arial" w:cs="Arial"/>
-          <w:lang w:val="en-AU"/>
-        </w:rPr>
-        <w:t xml:space="preserve"> the</w:t>
-      </w:r>
-      <w:r>
-        <w:rPr>
-          <w:rFonts w:ascii="Arial" w:hAnsi="Arial" w:cs="Arial"/>
-          <w:lang w:val="en-AU"/>
-        </w:rPr>
-        <w:t xml:space="preserve"> processor for sensor data</w:t>
-      </w:r>
-      <w:r>
-        <w:rPr>
-          <w:rFonts w:ascii="Arial" w:hAnsi="Arial" w:cs="Arial"/>
-          <w:lang w:val="en-AU"/>
-        </w:rPr>
-        <w:t xml:space="preserve"> to control arduinos</w:t>
-      </w:r>
-      <w:bookmarkStart w:id="2" w:name="_GoBack"/>
-      <w:bookmarkEnd w:id="2"/>
-      <w:r>
-        <w:rPr>
-          <w:rFonts w:ascii="Arial" w:hAnsi="Arial" w:cs="Arial"/>
-          <w:lang w:val="en-AU"/>
-        </w:rPr>
-        <w:t>, Sean, 23/09/2019</w:t>
-      </w:r>
-    </w:p>
-    <w:p>
-      <w:pPr>
         <w:rPr>
           <w:rFonts w:ascii="Arial" w:hAnsi="Arial" w:cs="Arial"/>
           <w:lang w:val="en-AU"/>
@@ -1161,7 +673,7 @@
           <w:color w:val="000000" w:themeColor="text1"/>
           <w:lang w:val="en-AU"/>
         </w:rPr>
-        <w:t>3</w:t>
+        <w:t>4</w:t>
       </w:r>
     </w:p>
     <w:p>
@@ -1183,7 +695,7 @@
           <w:rFonts w:ascii="Arial" w:hAnsi="Arial" w:cs="Arial"/>
           <w:lang w:val="en-AU"/>
         </w:rPr>
-        <w:t xml:space="preserve"> 09/09/2019</w:t>
+        <w:t xml:space="preserve"> 13/09/2019</w:t>
       </w:r>
     </w:p>
     <w:p>
@@ -1257,7 +769,27 @@
           <w:rFonts w:ascii="Arial" w:hAnsi="Arial" w:cs="Arial"/>
           <w:lang w:val="en-AU"/>
         </w:rPr>
-        <w:t>Greg McIntyre</w:t>
+        <w:t>Sean</w:t>
+      </w:r>
+    </w:p>
+    <w:p>
+      <w:pPr>
+        <w:pStyle w:val="ListParagraph"/>
+        <w:numPr>
+          <w:ilvl w:val="0"/>
+          <w:numId w:val="3"/>
+        </w:numPr>
+        <w:rPr>
+          <w:rFonts w:ascii="Arial" w:hAnsi="Arial" w:cs="Arial"/>
+          <w:lang w:val="en-AU"/>
+        </w:rPr>
+      </w:pPr>
+      <w:r>
+        <w:rPr>
+          <w:rFonts w:ascii="Arial" w:hAnsi="Arial" w:cs="Arial"/>
+          <w:lang w:val="en-AU"/>
+        </w:rPr>
+        <w:t>Bronte</w:t>
       </w:r>
     </w:p>
     <w:p>
@@ -1311,7 +843,7 @@
           <w:rFonts w:ascii="Arial" w:hAnsi="Arial" w:cs="Arial"/>
           <w:lang w:val="en-AU"/>
         </w:rPr>
-        <w:t>Summary</w:t>
+        <w:t>Aims of the project, what we’ve done</w:t>
       </w:r>
     </w:p>
     <w:p>
@@ -1331,32 +863,679 @@
           <w:rFonts w:ascii="Arial" w:hAnsi="Arial" w:cs="Arial"/>
           <w:lang w:val="en-AU"/>
         </w:rPr>
-        <w:t>Integration</w:t>
-      </w:r>
-    </w:p>
-    <w:p>
-      <w:pPr>
-        <w:rPr>
-          <w:rFonts w:ascii="Arial" w:hAnsi="Arial" w:cs="Arial"/>
-          <w:lang w:val="en-AU"/>
-        </w:rPr>
-      </w:pPr>
-    </w:p>
-    <w:p>
-      <w:pPr>
-        <w:rPr>
-          <w:rFonts w:ascii="Arial" w:hAnsi="Arial" w:cs="Arial"/>
-          <w:b/>
-          <w:lang w:val="en-AU"/>
-        </w:rPr>
-      </w:pPr>
-      <w:r>
-        <w:rPr>
-          <w:rFonts w:ascii="Arial" w:hAnsi="Arial" w:cs="Arial"/>
-          <w:b/>
-          <w:lang w:val="en-AU"/>
-        </w:rPr>
-        <w:t>Action Items from Last Meeting (DD/MM/</w:t>
+        <w:t>Where we are at</w:t>
+      </w:r>
+    </w:p>
+    <w:p>
+      <w:pPr>
+        <w:pStyle w:val="ListParagraph"/>
+        <w:numPr>
+          <w:ilvl w:val="0"/>
+          <w:numId w:val="3"/>
+        </w:numPr>
+        <w:rPr>
+          <w:rFonts w:ascii="Arial" w:hAnsi="Arial" w:cs="Arial"/>
+          <w:lang w:val="en-AU"/>
+        </w:rPr>
+      </w:pPr>
+      <w:r>
+        <w:rPr>
+          <w:rFonts w:ascii="Arial" w:hAnsi="Arial" w:cs="Arial"/>
+          <w:lang w:val="en-AU"/>
+        </w:rPr>
+        <w:t>What we plan on doing</w:t>
+      </w:r>
+    </w:p>
+    <w:p>
+      <w:pPr>
+        <w:rPr>
+          <w:rFonts w:ascii="Arial" w:hAnsi="Arial" w:cs="Arial"/>
+          <w:lang w:val="en-AU"/>
+        </w:rPr>
+      </w:pPr>
+    </w:p>
+    <w:p>
+      <w:pPr>
+        <w:rPr>
+          <w:rFonts w:ascii="Arial" w:hAnsi="Arial" w:cs="Arial"/>
+          <w:b/>
+          <w:lang w:val="en-AU"/>
+        </w:rPr>
+      </w:pPr>
+      <w:r>
+        <w:rPr>
+          <w:rFonts w:ascii="Arial" w:hAnsi="Arial" w:cs="Arial"/>
+          <w:b/>
+          <w:lang w:val="en-AU"/>
+        </w:rPr>
+        <w:t>Action Items from Last Meeting (09/09/2019)</w:t>
+      </w:r>
+      <w:r>
+        <w:rPr>
+          <w:rFonts w:ascii="Arial" w:hAnsi="Arial" w:cs="Arial"/>
+          <w:b/>
+          <w:lang w:val="en-AU"/>
+        </w:rPr>
+        <w:t>:</w:t>
+      </w:r>
+      <w:r>
+        <w:rPr>
+          <w:rFonts w:ascii="Arial" w:hAnsi="Arial" w:cs="Arial"/>
+          <w:b/>
+          <w:lang w:val="en-AU"/>
+        </w:rPr>
+        <w:t xml:space="preserve"> </w:t>
+      </w:r>
+    </w:p>
+    <w:p>
+      <w:pPr>
+        <w:rPr>
+          <w:rFonts w:ascii="Arial" w:hAnsi="Arial" w:cs="Arial"/>
+          <w:b/>
+          <w:lang w:val="en-AU"/>
+        </w:rPr>
+      </w:pPr>
+    </w:p>
+    <w:p>
+      <w:pPr>
+        <w:pStyle w:val="ListParagraph"/>
+        <w:numPr>
+          <w:ilvl w:val="0"/>
+          <w:numId w:val="3"/>
+        </w:numPr>
+        <w:rPr>
+          <w:rFonts w:ascii="Arial" w:hAnsi="Arial" w:cs="Arial"/>
+          <w:lang w:val="en-AU"/>
+        </w:rPr>
+      </w:pPr>
+      <w:r>
+        <w:rPr>
+          <w:rFonts w:ascii="Arial" w:hAnsi="Arial" w:cs="Arial"/>
+          <w:lang w:val="en-AU"/>
+        </w:rPr>
+        <w:t xml:space="preserve">Work on the backend, to ensure it communicates with the GUI, </w:t>
+      </w:r>
+      <w:r>
+        <w:rPr>
+          <w:rFonts w:ascii="Arial" w:hAnsi="Arial" w:cs="Arial"/>
+          <w:lang w:val="en-AU"/>
+        </w:rPr>
+        <w:t>Greg</w:t>
+      </w:r>
+      <w:r>
+        <w:rPr>
+          <w:rFonts w:ascii="Arial" w:hAnsi="Arial" w:cs="Arial"/>
+          <w:lang w:val="en-AU"/>
+        </w:rPr>
+        <w:t xml:space="preserve">, </w:t>
+      </w:r>
+      <w:r>
+        <w:rPr>
+          <w:rFonts w:ascii="Arial" w:hAnsi="Arial" w:cs="Arial"/>
+          <w:lang w:val="en-AU"/>
+        </w:rPr>
+        <w:t xml:space="preserve">Sean </w:t>
+      </w:r>
+      <w:r>
+        <w:rPr>
+          <w:rFonts w:ascii="Arial" w:hAnsi="Arial" w:cs="Arial"/>
+          <w:lang w:val="en-AU"/>
+        </w:rPr>
+        <w:t>COMPLETE</w:t>
+      </w:r>
+    </w:p>
+    <w:p>
+      <w:pPr>
+        <w:pStyle w:val="ListParagraph"/>
+        <w:numPr>
+          <w:ilvl w:val="0"/>
+          <w:numId w:val="3"/>
+        </w:numPr>
+        <w:rPr>
+          <w:rFonts w:ascii="Arial" w:hAnsi="Arial" w:cs="Arial"/>
+          <w:lang w:val="en-AU"/>
+        </w:rPr>
+      </w:pPr>
+      <w:r>
+        <w:rPr>
+          <w:rFonts w:ascii="Arial" w:hAnsi="Arial" w:cs="Arial"/>
+          <w:lang w:val="en-AU"/>
+        </w:rPr>
+        <w:t xml:space="preserve">Work on expanding the GUI, Greg, </w:t>
+      </w:r>
+      <w:r>
+        <w:rPr>
+          <w:rFonts w:ascii="Arial" w:hAnsi="Arial" w:cs="Arial"/>
+          <w:lang w:val="en-AU"/>
+        </w:rPr>
+        <w:t>16</w:t>
+      </w:r>
+      <w:r>
+        <w:rPr>
+          <w:rFonts w:ascii="Arial" w:hAnsi="Arial" w:cs="Arial"/>
+          <w:lang w:val="en-AU"/>
+        </w:rPr>
+        <w:t>/0</w:t>
+      </w:r>
+      <w:r>
+        <w:rPr>
+          <w:rFonts w:ascii="Arial" w:hAnsi="Arial" w:cs="Arial"/>
+          <w:lang w:val="en-AU"/>
+        </w:rPr>
+        <w:t>9</w:t>
+      </w:r>
+      <w:r>
+        <w:rPr>
+          <w:rFonts w:ascii="Arial" w:hAnsi="Arial" w:cs="Arial"/>
+          <w:lang w:val="en-AU"/>
+        </w:rPr>
+        <w:t>/2019</w:t>
+      </w:r>
+      <w:r>
+        <w:rPr>
+          <w:rFonts w:ascii="Arial" w:hAnsi="Arial" w:cs="Arial"/>
+          <w:lang w:val="en-AU"/>
+        </w:rPr>
+        <w:t xml:space="preserve">, </w:t>
+      </w:r>
+      <w:r>
+        <w:rPr>
+          <w:rFonts w:ascii="Arial" w:hAnsi="Arial" w:cs="Arial"/>
+          <w:color w:val="FF0000"/>
+          <w:lang w:val="en-AU"/>
+        </w:rPr>
+        <w:t>INCOMPLETE</w:t>
+      </w:r>
+    </w:p>
+    <w:p>
+      <w:pPr>
+        <w:pStyle w:val="ListParagraph"/>
+        <w:numPr>
+          <w:ilvl w:val="0"/>
+          <w:numId w:val="3"/>
+        </w:numPr>
+        <w:rPr>
+          <w:rFonts w:ascii="Arial" w:hAnsi="Arial" w:cs="Arial"/>
+          <w:lang w:val="en-AU"/>
+        </w:rPr>
+      </w:pPr>
+      <w:r>
+        <w:rPr>
+          <w:rFonts w:ascii="Arial" w:hAnsi="Arial" w:cs="Arial"/>
+          <w:lang w:val="en-AU"/>
+        </w:rPr>
+        <w:t xml:space="preserve">Create an initial GUI version, Bronte, </w:t>
+      </w:r>
+      <w:r>
+        <w:rPr>
+          <w:rFonts w:ascii="Arial" w:hAnsi="Arial" w:cs="Arial"/>
+          <w:lang w:val="en-AU"/>
+        </w:rPr>
+        <w:t>Complete</w:t>
+      </w:r>
+    </w:p>
+    <w:p>
+      <w:pPr>
+        <w:pStyle w:val="ListParagraph"/>
+        <w:numPr>
+          <w:ilvl w:val="0"/>
+          <w:numId w:val="3"/>
+        </w:numPr>
+        <w:rPr>
+          <w:rFonts w:ascii="Arial" w:hAnsi="Arial" w:cs="Arial"/>
+          <w:lang w:val="en-AU"/>
+        </w:rPr>
+      </w:pPr>
+      <w:r>
+        <w:rPr>
+          <w:rFonts w:ascii="Arial" w:hAnsi="Arial" w:cs="Arial"/>
+          <w:lang w:val="en-AU"/>
+        </w:rPr>
+        <w:t>Create backend receiving from web service, Sean and Greg, COMPLETE</w:t>
+      </w:r>
+    </w:p>
+    <w:p>
+      <w:pPr>
+        <w:pStyle w:val="ListParagraph"/>
+        <w:numPr>
+          <w:ilvl w:val="0"/>
+          <w:numId w:val="3"/>
+        </w:numPr>
+        <w:rPr>
+          <w:rFonts w:ascii="Arial" w:hAnsi="Arial" w:cs="Arial"/>
+          <w:lang w:val="en-AU"/>
+        </w:rPr>
+      </w:pPr>
+      <w:r>
+        <w:rPr>
+          <w:rFonts w:ascii="Arial" w:hAnsi="Arial" w:cs="Arial"/>
+          <w:lang w:val="en-AU"/>
+        </w:rPr>
+        <w:t>Store data in MongoDB, Sean, 13/09/2019, COMPLETE</w:t>
+      </w:r>
+    </w:p>
+    <w:p>
+      <w:pPr>
+        <w:pStyle w:val="ListParagraph"/>
+        <w:numPr>
+          <w:ilvl w:val="0"/>
+          <w:numId w:val="3"/>
+        </w:numPr>
+        <w:rPr>
+          <w:rFonts w:ascii="Arial" w:hAnsi="Arial" w:cs="Arial"/>
+          <w:lang w:val="en-AU"/>
+        </w:rPr>
+      </w:pPr>
+      <w:r>
+        <w:rPr>
+          <w:rFonts w:ascii="Arial" w:hAnsi="Arial" w:cs="Arial"/>
+          <w:lang w:val="en-AU"/>
+        </w:rPr>
+        <w:t xml:space="preserve">Have a simple working prototype, TEAM, </w:t>
+      </w:r>
+      <w:r>
+        <w:rPr>
+          <w:rFonts w:ascii="Arial" w:hAnsi="Arial" w:cs="Arial"/>
+          <w:color w:val="FF0000"/>
+          <w:lang w:val="en-AU"/>
+        </w:rPr>
+        <w:t>13</w:t>
+      </w:r>
+      <w:r>
+        <w:rPr>
+          <w:rFonts w:ascii="Arial" w:hAnsi="Arial" w:cs="Arial"/>
+          <w:color w:val="FF0000"/>
+          <w:lang w:val="en-AU"/>
+        </w:rPr>
+        <w:t>/0</w:t>
+      </w:r>
+      <w:r>
+        <w:rPr>
+          <w:rFonts w:ascii="Arial" w:hAnsi="Arial" w:cs="Arial"/>
+          <w:color w:val="FF0000"/>
+          <w:lang w:val="en-AU"/>
+        </w:rPr>
+        <w:t>9</w:t>
+      </w:r>
+      <w:r>
+        <w:rPr>
+          <w:rFonts w:ascii="Arial" w:hAnsi="Arial" w:cs="Arial"/>
+          <w:color w:val="FF0000"/>
+          <w:lang w:val="en-AU"/>
+        </w:rPr>
+        <w:t>/2019</w:t>
+      </w:r>
+      <w:r>
+        <w:rPr>
+          <w:rFonts w:ascii="Arial" w:hAnsi="Arial" w:cs="Arial"/>
+          <w:color w:val="FF0000"/>
+          <w:lang w:val="en-AU"/>
+        </w:rPr>
+        <w:t>, INCOMPLETE</w:t>
+      </w:r>
+    </w:p>
+    <w:p>
+      <w:pPr>
+        <w:rPr>
+          <w:rFonts w:ascii="Arial" w:hAnsi="Arial" w:cs="Arial"/>
+          <w:lang w:val="en-AU"/>
+        </w:rPr>
+      </w:pPr>
+    </w:p>
+    <w:p>
+      <w:pPr>
+        <w:rPr>
+          <w:rFonts w:ascii="Arial" w:hAnsi="Arial" w:cs="Arial"/>
+          <w:lang w:val="en-AU"/>
+        </w:rPr>
+      </w:pPr>
+    </w:p>
+    <w:p>
+      <w:pPr>
+        <w:rPr>
+          <w:rFonts w:ascii="Arial" w:hAnsi="Arial" w:cs="Arial"/>
+          <w:b/>
+          <w:lang w:val="en-AU"/>
+        </w:rPr>
+      </w:pPr>
+      <w:r>
+        <w:rPr>
+          <w:rFonts w:ascii="Arial" w:hAnsi="Arial" w:cs="Arial"/>
+          <w:b/>
+          <w:lang w:val="en-AU"/>
+        </w:rPr>
+        <w:t>Minutes:</w:t>
+      </w:r>
+    </w:p>
+    <w:p>
+      <w:pPr>
+        <w:pStyle w:val="ListParagraph"/>
+        <w:numPr>
+          <w:ilvl w:val="0"/>
+          <w:numId w:val="9"/>
+        </w:numPr>
+        <w:rPr>
+          <w:rFonts w:ascii="Arial" w:hAnsi="Arial" w:cs="Arial"/>
+          <w:lang w:val="en-AU"/>
+        </w:rPr>
+      </w:pPr>
+      <w:r>
+        <w:rPr>
+          <w:rFonts w:ascii="Arial" w:hAnsi="Arial" w:cs="Arial"/>
+          <w:lang w:val="en-AU"/>
+        </w:rPr>
+        <w:t>Talking about what we have completed in the past week</w:t>
+      </w:r>
+    </w:p>
+    <w:p>
+      <w:pPr>
+        <w:pStyle w:val="ListParagraph"/>
+        <w:numPr>
+          <w:ilvl w:val="0"/>
+          <w:numId w:val="9"/>
+        </w:numPr>
+        <w:rPr>
+          <w:rFonts w:ascii="Arial" w:hAnsi="Arial" w:cs="Arial"/>
+          <w:lang w:val="en-AU"/>
+        </w:rPr>
+      </w:pPr>
+      <w:r>
+        <w:rPr>
+          <w:rFonts w:ascii="Arial" w:hAnsi="Arial" w:cs="Arial"/>
+          <w:lang w:val="en-AU"/>
+        </w:rPr>
+        <w:t xml:space="preserve">Talking about where we are now </w:t>
+      </w:r>
+    </w:p>
+    <w:p>
+      <w:pPr>
+        <w:pStyle w:val="ListParagraph"/>
+        <w:numPr>
+          <w:ilvl w:val="0"/>
+          <w:numId w:val="9"/>
+        </w:numPr>
+        <w:rPr>
+          <w:rFonts w:ascii="Arial" w:hAnsi="Arial" w:cs="Arial"/>
+          <w:lang w:val="en-AU"/>
+        </w:rPr>
+      </w:pPr>
+      <w:r>
+        <w:rPr>
+          <w:rFonts w:ascii="Arial" w:hAnsi="Arial" w:cs="Arial"/>
+          <w:lang w:val="en-AU"/>
+        </w:rPr>
+        <w:t>Talking about where we want to be and what needs to be completed</w:t>
+      </w:r>
+    </w:p>
+    <w:p>
+      <w:pPr>
+        <w:pStyle w:val="ListParagraph"/>
+        <w:numPr>
+          <w:ilvl w:val="0"/>
+          <w:numId w:val="9"/>
+        </w:numPr>
+        <w:rPr>
+          <w:rFonts w:ascii="Arial" w:hAnsi="Arial" w:cs="Arial"/>
+          <w:lang w:val="en-AU"/>
+        </w:rPr>
+      </w:pPr>
+      <w:r>
+        <w:rPr>
+          <w:rFonts w:ascii="Arial" w:hAnsi="Arial" w:cs="Arial"/>
+          <w:lang w:val="en-AU"/>
+        </w:rPr>
+        <w:t xml:space="preserve">Talking about graphing, and visualising, </w:t>
+      </w:r>
+      <w:proofErr w:type="spellStart"/>
+      <w:r>
+        <w:rPr>
+          <w:rFonts w:ascii="Arial" w:hAnsi="Arial" w:cs="Arial"/>
+          <w:lang w:val="en-AU"/>
+        </w:rPr>
+        <w:t>graphly</w:t>
+      </w:r>
+      <w:proofErr w:type="spellEnd"/>
+    </w:p>
+    <w:p>
+      <w:pPr>
+        <w:pStyle w:val="ListParagraph"/>
+        <w:numPr>
+          <w:ilvl w:val="0"/>
+          <w:numId w:val="9"/>
+        </w:numPr>
+        <w:rPr>
+          <w:rFonts w:ascii="Arial" w:hAnsi="Arial" w:cs="Arial"/>
+          <w:lang w:val="en-AU"/>
+        </w:rPr>
+      </w:pPr>
+      <w:r>
+        <w:rPr>
+          <w:rFonts w:ascii="Arial" w:hAnsi="Arial" w:cs="Arial"/>
+          <w:lang w:val="en-AU"/>
+        </w:rPr>
+        <w:t>Microservices, ability to deploy many different servers and many frameworks</w:t>
+      </w:r>
+    </w:p>
+    <w:p>
+      <w:pPr>
+        <w:pStyle w:val="ListParagraph"/>
+        <w:numPr>
+          <w:ilvl w:val="0"/>
+          <w:numId w:val="9"/>
+        </w:numPr>
+        <w:rPr>
+          <w:rFonts w:ascii="Arial" w:hAnsi="Arial" w:cs="Arial"/>
+          <w:lang w:val="en-AU"/>
+        </w:rPr>
+      </w:pPr>
+      <w:r>
+        <w:rPr>
+          <w:rFonts w:ascii="Arial" w:hAnsi="Arial" w:cs="Arial"/>
+          <w:lang w:val="en-AU"/>
+        </w:rPr>
+        <w:t xml:space="preserve">Could have completely different interfaces running on different node </w:t>
+      </w:r>
+      <w:proofErr w:type="spellStart"/>
+      <w:r>
+        <w:rPr>
+          <w:rFonts w:ascii="Arial" w:hAnsi="Arial" w:cs="Arial"/>
+          <w:lang w:val="en-AU"/>
+        </w:rPr>
+        <w:t>js</w:t>
+      </w:r>
+      <w:proofErr w:type="spellEnd"/>
+      <w:r>
+        <w:rPr>
+          <w:rFonts w:ascii="Arial" w:hAnsi="Arial" w:cs="Arial"/>
+          <w:lang w:val="en-AU"/>
+        </w:rPr>
+        <w:t xml:space="preserve"> servers</w:t>
+      </w:r>
+    </w:p>
+    <w:p>
+      <w:pPr>
+        <w:pStyle w:val="ListParagraph"/>
+        <w:numPr>
+          <w:ilvl w:val="0"/>
+          <w:numId w:val="9"/>
+        </w:numPr>
+        <w:rPr>
+          <w:rFonts w:ascii="Arial" w:hAnsi="Arial" w:cs="Arial"/>
+          <w:lang w:val="en-AU"/>
+        </w:rPr>
+      </w:pPr>
+      <w:r>
+        <w:rPr>
+          <w:rFonts w:ascii="Arial" w:hAnsi="Arial" w:cs="Arial"/>
+          <w:lang w:val="en-AU"/>
+        </w:rPr>
+        <w:t>Need to clearly outline agenda before meeting</w:t>
+      </w:r>
+    </w:p>
+    <w:p>
+      <w:pPr>
+        <w:pStyle w:val="ListParagraph"/>
+        <w:numPr>
+          <w:ilvl w:val="0"/>
+          <w:numId w:val="9"/>
+        </w:numPr>
+        <w:rPr>
+          <w:rFonts w:ascii="Arial" w:hAnsi="Arial" w:cs="Arial"/>
+          <w:lang w:val="en-AU"/>
+        </w:rPr>
+      </w:pPr>
+      <w:r>
+        <w:rPr>
+          <w:rFonts w:ascii="Arial" w:hAnsi="Arial" w:cs="Arial"/>
+          <w:lang w:val="en-AU"/>
+        </w:rPr>
+        <w:t>Outline all tasks and take ownership</w:t>
+      </w:r>
+    </w:p>
+    <w:p>
+      <w:pPr>
+        <w:pStyle w:val="ListParagraph"/>
+        <w:numPr>
+          <w:ilvl w:val="0"/>
+          <w:numId w:val="9"/>
+        </w:numPr>
+        <w:rPr>
+          <w:rFonts w:ascii="Arial" w:hAnsi="Arial" w:cs="Arial"/>
+          <w:lang w:val="en-AU"/>
+        </w:rPr>
+      </w:pPr>
+      <w:r>
+        <w:rPr>
+          <w:rFonts w:ascii="Arial" w:hAnsi="Arial" w:cs="Arial"/>
+          <w:lang w:val="en-AU"/>
+        </w:rPr>
+        <w:t>Prepare for a demonstration, a video would be better, live is good enough</w:t>
+      </w:r>
+    </w:p>
+    <w:p>
+      <w:pPr>
+        <w:pStyle w:val="ListParagraph"/>
+        <w:numPr>
+          <w:ilvl w:val="0"/>
+          <w:numId w:val="9"/>
+        </w:numPr>
+        <w:rPr>
+          <w:rFonts w:ascii="Arial" w:hAnsi="Arial" w:cs="Arial"/>
+          <w:lang w:val="en-AU"/>
+        </w:rPr>
+      </w:pPr>
+    </w:p>
+    <w:p>
+      <w:pPr>
+        <w:rPr>
+          <w:rFonts w:ascii="Arial" w:hAnsi="Arial" w:cs="Arial"/>
+          <w:lang w:val="en-AU"/>
+        </w:rPr>
+      </w:pPr>
+    </w:p>
+    <w:p>
+      <w:pPr>
+        <w:rPr>
+          <w:rFonts w:ascii="Arial" w:hAnsi="Arial" w:cs="Arial"/>
+          <w:lang w:val="en-AU"/>
+        </w:rPr>
+      </w:pPr>
+    </w:p>
+    <w:p>
+      <w:pPr>
+        <w:rPr>
+          <w:rFonts w:ascii="Arial" w:hAnsi="Arial" w:cs="Arial"/>
+          <w:b/>
+          <w:lang w:val="en-AU"/>
+        </w:rPr>
+      </w:pPr>
+      <w:commentRangeStart w:id="2"/>
+      <w:r>
+        <w:rPr>
+          <w:rFonts w:ascii="Arial" w:hAnsi="Arial" w:cs="Arial"/>
+          <w:b/>
+          <w:lang w:val="en-AU"/>
+        </w:rPr>
+        <w:t>Decisions</w:t>
+      </w:r>
+      <w:commentRangeEnd w:id="2"/>
+      <w:r>
+        <w:rPr>
+          <w:rStyle w:val="CommentReference"/>
+        </w:rPr>
+        <w:commentReference w:id="2"/>
+      </w:r>
+      <w:r>
+        <w:rPr>
+          <w:rFonts w:ascii="Arial" w:hAnsi="Arial" w:cs="Arial"/>
+          <w:b/>
+          <w:lang w:val="en-AU"/>
+        </w:rPr>
+        <w:t>:</w:t>
+      </w:r>
+    </w:p>
+    <w:p>
+      <w:pPr>
+        <w:pStyle w:val="ListParagraph"/>
+        <w:numPr>
+          <w:ilvl w:val="0"/>
+          <w:numId w:val="6"/>
+        </w:numPr>
+        <w:rPr>
+          <w:rFonts w:ascii="Arial" w:hAnsi="Arial" w:cs="Arial"/>
+          <w:lang w:val="en-AU"/>
+        </w:rPr>
+      </w:pPr>
+      <w:r>
+        <w:rPr>
+          <w:rFonts w:ascii="Arial" w:hAnsi="Arial" w:cs="Arial"/>
+          <w:lang w:val="en-AU"/>
+        </w:rPr>
+        <w:t>&lt;&gt;</w:t>
+      </w:r>
+    </w:p>
+    <w:p>
+      <w:pPr>
+        <w:rPr>
+          <w:rFonts w:ascii="Arial" w:hAnsi="Arial" w:cs="Arial"/>
+          <w:b/>
+          <w:lang w:val="en-AU"/>
+        </w:rPr>
+      </w:pPr>
+    </w:p>
+    <w:p>
+      <w:pPr>
+        <w:rPr>
+          <w:rFonts w:ascii="Arial" w:hAnsi="Arial" w:cs="Arial"/>
+          <w:b/>
+          <w:lang w:val="en-AU"/>
+        </w:rPr>
+      </w:pPr>
+    </w:p>
+    <w:p>
+      <w:pPr>
+        <w:rPr>
+          <w:rFonts w:ascii="Arial" w:hAnsi="Arial" w:cs="Arial"/>
+          <w:b/>
+          <w:lang w:val="en-AU"/>
+        </w:rPr>
+      </w:pPr>
+    </w:p>
+    <w:p>
+      <w:pPr>
+        <w:rPr>
+          <w:rFonts w:ascii="Arial" w:hAnsi="Arial" w:cs="Arial"/>
+          <w:b/>
+          <w:lang w:val="en-AU"/>
+        </w:rPr>
+      </w:pPr>
+      <w:r>
+        <w:rPr>
+          <w:rFonts w:ascii="Arial" w:hAnsi="Arial" w:cs="Arial"/>
+          <w:b/>
+          <w:lang w:val="en-AU"/>
+        </w:rPr>
+        <w:t xml:space="preserve">Action </w:t>
       </w:r>
       <w:commentRangeStart w:id="3"/>
       <w:r>
@@ -1365,7 +1544,7 @@
           <w:b/>
           <w:lang w:val="en-AU"/>
         </w:rPr>
-        <w:t>YYYY</w:t>
+        <w:t>Items</w:t>
       </w:r>
       <w:commentRangeEnd w:id="3"/>
       <w:r>
@@ -1380,67 +1559,88 @@
           <w:b/>
           <w:lang w:val="en-AU"/>
         </w:rPr>
-        <w:t>)</w:t>
-      </w:r>
-      <w:r>
-        <w:rPr>
-          <w:rFonts w:ascii="Arial" w:hAnsi="Arial" w:cs="Arial"/>
-          <w:b/>
-          <w:lang w:val="en-AU"/>
-        </w:rPr>
         <w:t>:</w:t>
       </w:r>
-      <w:r>
-        <w:rPr>
-          <w:rFonts w:ascii="Arial" w:hAnsi="Arial" w:cs="Arial"/>
-          <w:b/>
-          <w:lang w:val="en-AU"/>
-        </w:rPr>
-        <w:t xml:space="preserve"> </w:t>
-      </w:r>
-    </w:p>
-    <w:p>
-      <w:pPr>
-        <w:rPr>
-          <w:rFonts w:ascii="Arial" w:hAnsi="Arial" w:cs="Arial"/>
-          <w:b/>
-          <w:lang w:val="en-AU"/>
-        </w:rPr>
-      </w:pPr>
-    </w:p>
-    <w:p>
-      <w:pPr>
-        <w:pStyle w:val="ListParagraph"/>
-        <w:numPr>
-          <w:ilvl w:val="0"/>
-          <w:numId w:val="3"/>
-        </w:numPr>
-        <w:rPr>
-          <w:rFonts w:ascii="Arial" w:hAnsi="Arial" w:cs="Arial"/>
-          <w:lang w:val="en-AU"/>
-        </w:rPr>
-      </w:pPr>
-      <w:r>
-        <w:rPr>
-          <w:rFonts w:ascii="Arial" w:hAnsi="Arial" w:cs="Arial"/>
-          <w:lang w:val="en-AU"/>
-        </w:rPr>
-        <w:t>Create an Arduino concept passing data to web service, Greg, 9/02/2019</w:t>
-      </w:r>
-    </w:p>
-    <w:p>
-      <w:pPr>
-        <w:rPr>
-          <w:rFonts w:ascii="Arial" w:hAnsi="Arial" w:cs="Arial"/>
-          <w:lang w:val="en-AU"/>
-        </w:rPr>
-      </w:pPr>
-      <w:r>
-        <w:rPr>
-          <w:rFonts w:ascii="Arial" w:hAnsi="Arial" w:cs="Arial"/>
-          <w:lang w:val="en-AU"/>
-        </w:rPr>
-        <w:t xml:space="preserve">COMPLETE, </w:t>
+    </w:p>
+    <w:p>
+      <w:pPr>
+        <w:pStyle w:val="ListParagraph"/>
+        <w:numPr>
+          <w:ilvl w:val="0"/>
+          <w:numId w:val="6"/>
+        </w:numPr>
+        <w:rPr>
+          <w:rFonts w:ascii="Arial" w:hAnsi="Arial" w:cs="Arial"/>
+          <w:lang w:val="en-AU"/>
+        </w:rPr>
+      </w:pPr>
+      <w:r>
+        <w:rPr>
+          <w:rFonts w:ascii="Arial" w:hAnsi="Arial" w:cs="Arial"/>
+          <w:lang w:val="en-AU"/>
+        </w:rPr>
+        <w:t>Connect database to the GUI, Bronte, 23/09/2019</w:t>
+      </w:r>
+    </w:p>
+    <w:p>
+      <w:pPr>
+        <w:pStyle w:val="ListParagraph"/>
+        <w:numPr>
+          <w:ilvl w:val="0"/>
+          <w:numId w:val="6"/>
+        </w:numPr>
+        <w:rPr>
+          <w:rFonts w:ascii="Arial" w:hAnsi="Arial" w:cs="Arial"/>
+          <w:lang w:val="en-AU"/>
+        </w:rPr>
+      </w:pPr>
+      <w:r>
+        <w:rPr>
+          <w:rFonts w:ascii="Arial" w:hAnsi="Arial" w:cs="Arial"/>
+          <w:lang w:val="en-AU"/>
+        </w:rPr>
+        <w:lastRenderedPageBreak/>
+        <w:t>Work on expanding the GUI, Bronte, Greg, 23/09/2019</w:t>
+      </w:r>
+    </w:p>
+    <w:p>
+      <w:pPr>
+        <w:pStyle w:val="ListParagraph"/>
+        <w:numPr>
+          <w:ilvl w:val="0"/>
+          <w:numId w:val="6"/>
+        </w:numPr>
+        <w:rPr>
+          <w:rFonts w:ascii="Arial" w:hAnsi="Arial" w:cs="Arial"/>
+          <w:lang w:val="en-AU"/>
+        </w:rPr>
+      </w:pPr>
+      <w:r>
+        <w:rPr>
+          <w:rFonts w:ascii="Arial" w:hAnsi="Arial" w:cs="Arial"/>
+          <w:lang w:val="en-AU"/>
+        </w:rPr>
+        <w:t>Have a working prototype, Team, 23/09/2019</w:t>
+      </w:r>
+    </w:p>
+    <w:p>
+      <w:pPr>
+        <w:pStyle w:val="ListParagraph"/>
+        <w:numPr>
+          <w:ilvl w:val="0"/>
+          <w:numId w:val="6"/>
+        </w:numPr>
+        <w:rPr>
+          <w:rFonts w:ascii="Arial" w:hAnsi="Arial" w:cs="Arial"/>
+          <w:lang w:val="en-AU"/>
+        </w:rPr>
+      </w:pPr>
+      <w:r>
+        <w:rPr>
+          <w:rFonts w:ascii="Arial" w:hAnsi="Arial" w:cs="Arial"/>
+          <w:lang w:val="en-AU"/>
+        </w:rPr>
+        <w:t xml:space="preserve">Create the processor for sensor data to control </w:t>
       </w:r>
       <w:proofErr w:type="spellStart"/>
       <w:r>
@@ -1448,7 +1648,7 @@
           <w:rFonts w:ascii="Arial" w:hAnsi="Arial" w:cs="Arial"/>
           <w:lang w:val="en-AU"/>
         </w:rPr>
-        <w:t>mosquitto</w:t>
+        <w:t>arduinos</w:t>
       </w:r>
       <w:proofErr w:type="spellEnd"/>
       <w:r>
@@ -1456,581 +1656,7 @@
           <w:rFonts w:ascii="Arial" w:hAnsi="Arial" w:cs="Arial"/>
           <w:lang w:val="en-AU"/>
         </w:rPr>
-        <w:t xml:space="preserve"> and </w:t>
-      </w:r>
-      <w:proofErr w:type="spellStart"/>
-      <w:r>
-        <w:rPr>
-          <w:rFonts w:ascii="Arial" w:hAnsi="Arial" w:cs="Arial"/>
-          <w:lang w:val="en-AU"/>
-        </w:rPr>
-        <w:t>cloudMQTT</w:t>
-      </w:r>
-      <w:proofErr w:type="spellEnd"/>
-      <w:r>
-        <w:rPr>
-          <w:rFonts w:ascii="Arial" w:hAnsi="Arial" w:cs="Arial"/>
-          <w:lang w:val="en-AU"/>
-        </w:rPr>
-        <w:t xml:space="preserve"> versions available</w:t>
-      </w:r>
-    </w:p>
-    <w:p>
-      <w:pPr>
-        <w:rPr>
-          <w:rFonts w:ascii="Arial" w:hAnsi="Arial" w:cs="Arial"/>
-          <w:lang w:val="en-AU"/>
-        </w:rPr>
-      </w:pPr>
-    </w:p>
-    <w:p>
-      <w:pPr>
-        <w:pStyle w:val="ListParagraph"/>
-        <w:numPr>
-          <w:ilvl w:val="0"/>
-          <w:numId w:val="3"/>
-        </w:numPr>
-        <w:rPr>
-          <w:rFonts w:ascii="Arial" w:hAnsi="Arial" w:cs="Arial"/>
-          <w:lang w:val="en-AU"/>
-        </w:rPr>
-      </w:pPr>
-      <w:r>
-        <w:rPr>
-          <w:rFonts w:ascii="Arial" w:hAnsi="Arial" w:cs="Arial"/>
-          <w:lang w:val="en-AU"/>
-        </w:rPr>
-        <w:t>Create an initial GUI version, Bronte, 9/02/2019</w:t>
-      </w:r>
-    </w:p>
-    <w:p>
-      <w:pPr>
-        <w:rPr>
-          <w:rFonts w:ascii="Arial" w:hAnsi="Arial" w:cs="Arial"/>
-          <w:lang w:val="en-AU"/>
-        </w:rPr>
-      </w:pPr>
-      <w:r>
-        <w:rPr>
-          <w:rFonts w:ascii="Arial" w:hAnsi="Arial" w:cs="Arial"/>
-          <w:lang w:val="en-AU"/>
-        </w:rPr>
-        <w:t>UNKNOWN, waiting on member feedback</w:t>
-      </w:r>
-    </w:p>
-    <w:p>
-      <w:pPr>
-        <w:rPr>
-          <w:rFonts w:ascii="Arial" w:hAnsi="Arial" w:cs="Arial"/>
-          <w:lang w:val="en-AU"/>
-        </w:rPr>
-      </w:pPr>
-    </w:p>
-    <w:p>
-      <w:pPr>
-        <w:pStyle w:val="ListParagraph"/>
-        <w:numPr>
-          <w:ilvl w:val="0"/>
-          <w:numId w:val="3"/>
-        </w:numPr>
-        <w:rPr>
-          <w:rFonts w:ascii="Arial" w:hAnsi="Arial" w:cs="Arial"/>
-          <w:lang w:val="en-AU"/>
-        </w:rPr>
-      </w:pPr>
-      <w:r>
-        <w:rPr>
-          <w:rFonts w:ascii="Arial" w:hAnsi="Arial" w:cs="Arial"/>
-          <w:lang w:val="en-AU"/>
-        </w:rPr>
-        <w:t>Create simple backend receiving from web service, Sean and Greg, 9/02/2019</w:t>
-      </w:r>
-    </w:p>
-    <w:p>
-      <w:pPr>
-        <w:rPr>
-          <w:rFonts w:ascii="Arial" w:hAnsi="Arial" w:cs="Arial"/>
-          <w:lang w:val="en-AU"/>
-        </w:rPr>
-      </w:pPr>
-      <w:r>
-        <w:rPr>
-          <w:rFonts w:ascii="Arial" w:hAnsi="Arial" w:cs="Arial"/>
-          <w:lang w:val="en-AU"/>
-        </w:rPr>
-        <w:t xml:space="preserve">INCOMPLETE, Simple subscribe created, need to put into local variables. </w:t>
-      </w:r>
-      <w:proofErr w:type="spellStart"/>
-      <w:r>
-        <w:rPr>
-          <w:rFonts w:ascii="Arial" w:hAnsi="Arial" w:cs="Arial"/>
-          <w:lang w:val="en-AU"/>
-        </w:rPr>
-        <w:t>mongoDB</w:t>
-      </w:r>
-      <w:proofErr w:type="spellEnd"/>
-      <w:r>
-        <w:rPr>
-          <w:rFonts w:ascii="Arial" w:hAnsi="Arial" w:cs="Arial"/>
-          <w:lang w:val="en-AU"/>
-        </w:rPr>
-        <w:t xml:space="preserve"> created.</w:t>
-      </w:r>
-    </w:p>
-    <w:p>
-      <w:pPr>
-        <w:rPr>
-          <w:rFonts w:ascii="Arial" w:hAnsi="Arial" w:cs="Arial"/>
-          <w:lang w:val="en-AU"/>
-        </w:rPr>
-      </w:pPr>
-    </w:p>
-    <w:p>
-      <w:pPr>
-        <w:pStyle w:val="ListParagraph"/>
-        <w:numPr>
-          <w:ilvl w:val="0"/>
-          <w:numId w:val="3"/>
-        </w:numPr>
-        <w:rPr>
-          <w:rFonts w:ascii="Arial" w:hAnsi="Arial" w:cs="Arial"/>
-          <w:lang w:val="en-AU"/>
-        </w:rPr>
-      </w:pPr>
-      <w:r>
-        <w:rPr>
-          <w:rFonts w:ascii="Arial" w:hAnsi="Arial" w:cs="Arial"/>
-          <w:lang w:val="en-AU"/>
-        </w:rPr>
-        <w:t>Have a simple working prototype, TEAM, 9/02/2019</w:t>
-      </w:r>
-    </w:p>
-    <w:p>
-      <w:pPr>
-        <w:rPr>
-          <w:rFonts w:ascii="Arial" w:hAnsi="Arial" w:cs="Arial"/>
-          <w:lang w:val="en-AU"/>
-        </w:rPr>
-      </w:pPr>
-      <w:r>
-        <w:rPr>
-          <w:rFonts w:ascii="Arial" w:hAnsi="Arial" w:cs="Arial"/>
-          <w:lang w:val="en-AU"/>
-        </w:rPr>
-        <w:t>INCOMPLETE, backend is not communicating with GUI, GUI is not pushed to git for team to work on.</w:t>
-      </w:r>
-    </w:p>
-    <w:p>
-      <w:pPr>
-        <w:rPr>
-          <w:rFonts w:ascii="Arial" w:hAnsi="Arial" w:cs="Arial"/>
-          <w:lang w:val="en-AU"/>
-        </w:rPr>
-      </w:pPr>
-    </w:p>
-    <w:p>
-      <w:pPr>
-        <w:rPr>
-          <w:rFonts w:ascii="Arial" w:hAnsi="Arial" w:cs="Arial"/>
-          <w:b/>
-          <w:lang w:val="en-AU"/>
-        </w:rPr>
-      </w:pPr>
-      <w:r>
-        <w:rPr>
-          <w:rFonts w:ascii="Arial" w:hAnsi="Arial" w:cs="Arial"/>
-          <w:b/>
-          <w:lang w:val="en-AU"/>
-        </w:rPr>
-        <w:t>Minutes:</w:t>
-      </w:r>
-    </w:p>
-    <w:p>
-      <w:pPr>
-        <w:pStyle w:val="ListParagraph"/>
-        <w:numPr>
-          <w:ilvl w:val="0"/>
-          <w:numId w:val="5"/>
-        </w:numPr>
-        <w:rPr>
-          <w:rFonts w:ascii="Arial" w:hAnsi="Arial" w:cs="Arial"/>
-          <w:lang w:val="en-AU"/>
-        </w:rPr>
-      </w:pPr>
-      <w:r>
-        <w:rPr>
-          <w:rFonts w:ascii="Arial" w:hAnsi="Arial" w:cs="Arial"/>
-          <w:lang w:val="en-AU"/>
-        </w:rPr>
-        <w:t>S</w:t>
-      </w:r>
-      <w:r>
-        <w:rPr>
-          <w:rFonts w:ascii="Arial" w:hAnsi="Arial" w:cs="Arial"/>
-          <w:lang w:val="en-AU"/>
-        </w:rPr>
-        <w:t>ummary</w:t>
-      </w:r>
-      <w:r>
-        <w:rPr>
-          <w:rFonts w:ascii="Arial" w:hAnsi="Arial" w:cs="Arial"/>
-          <w:lang w:val="en-AU"/>
-        </w:rPr>
-        <w:t>, recap of progress. Limiting factors.</w:t>
-      </w:r>
-    </w:p>
-    <w:p>
-      <w:pPr>
-        <w:pStyle w:val="ListParagraph"/>
-        <w:numPr>
-          <w:ilvl w:val="0"/>
-          <w:numId w:val="5"/>
-        </w:numPr>
-        <w:rPr>
-          <w:rFonts w:ascii="Arial" w:hAnsi="Arial" w:cs="Arial"/>
-          <w:lang w:val="en-AU"/>
-        </w:rPr>
-      </w:pPr>
-      <w:r>
-        <w:rPr>
-          <w:rFonts w:ascii="Arial" w:hAnsi="Arial" w:cs="Arial"/>
-          <w:lang w:val="en-AU"/>
-        </w:rPr>
-        <w:t>Team learning React.js for the UI development</w:t>
-      </w:r>
-    </w:p>
-    <w:p>
-      <w:pPr>
-        <w:pStyle w:val="ListParagraph"/>
-        <w:numPr>
-          <w:ilvl w:val="0"/>
-          <w:numId w:val="5"/>
-        </w:numPr>
-        <w:rPr>
-          <w:rFonts w:ascii="Arial" w:hAnsi="Arial" w:cs="Arial"/>
-          <w:lang w:val="en-AU"/>
-        </w:rPr>
-      </w:pPr>
-      <w:r>
-        <w:rPr>
-          <w:rFonts w:ascii="Arial" w:hAnsi="Arial" w:cs="Arial"/>
-          <w:lang w:val="en-AU"/>
-        </w:rPr>
-        <w:t>Slight s</w:t>
-      </w:r>
-      <w:r>
-        <w:rPr>
-          <w:rFonts w:ascii="Arial" w:hAnsi="Arial" w:cs="Arial"/>
-          <w:lang w:val="en-AU"/>
-        </w:rPr>
-        <w:t>lowdown</w:t>
-      </w:r>
-      <w:r>
-        <w:rPr>
-          <w:rFonts w:ascii="Arial" w:hAnsi="Arial" w:cs="Arial"/>
-          <w:lang w:val="en-AU"/>
-        </w:rPr>
-        <w:t xml:space="preserve"> in progress, integration of individual components required</w:t>
-      </w:r>
-    </w:p>
-    <w:p>
-      <w:pPr>
-        <w:pStyle w:val="ListParagraph"/>
-        <w:numPr>
-          <w:ilvl w:val="0"/>
-          <w:numId w:val="5"/>
-        </w:numPr>
-        <w:rPr>
-          <w:rFonts w:ascii="Arial" w:hAnsi="Arial" w:cs="Arial"/>
-          <w:lang w:val="en-AU"/>
-        </w:rPr>
-      </w:pPr>
-      <w:r>
-        <w:rPr>
-          <w:rFonts w:ascii="Arial" w:hAnsi="Arial" w:cs="Arial"/>
-          <w:lang w:val="en-AU"/>
-        </w:rPr>
-        <w:t>Integration, for single prototype</w:t>
-      </w:r>
-    </w:p>
-    <w:p>
-      <w:pPr>
-        <w:rPr>
-          <w:rFonts w:ascii="Arial" w:hAnsi="Arial" w:cs="Arial"/>
-          <w:lang w:val="en-AU"/>
-        </w:rPr>
-      </w:pPr>
-    </w:p>
-    <w:p>
-      <w:pPr>
-        <w:rPr>
-          <w:rFonts w:ascii="Arial" w:hAnsi="Arial" w:cs="Arial"/>
-          <w:b/>
-          <w:lang w:val="en-AU"/>
-        </w:rPr>
-      </w:pPr>
-      <w:commentRangeStart w:id="4"/>
-      <w:r>
-        <w:rPr>
-          <w:rFonts w:ascii="Arial" w:hAnsi="Arial" w:cs="Arial"/>
-          <w:b/>
-          <w:lang w:val="en-AU"/>
-        </w:rPr>
-        <w:t>Decisions</w:t>
-      </w:r>
-      <w:commentRangeEnd w:id="4"/>
-      <w:r>
-        <w:rPr>
-          <w:rStyle w:val="CommentReference"/>
-        </w:rPr>
-        <w:commentReference w:id="4"/>
-      </w:r>
-      <w:r>
-        <w:rPr>
-          <w:rFonts w:ascii="Arial" w:hAnsi="Arial" w:cs="Arial"/>
-          <w:b/>
-          <w:lang w:val="en-AU"/>
-        </w:rPr>
-        <w:t>:</w:t>
-      </w:r>
-    </w:p>
-    <w:p>
-      <w:pPr>
-        <w:pStyle w:val="ListParagraph"/>
-        <w:numPr>
-          <w:ilvl w:val="0"/>
-          <w:numId w:val="3"/>
-        </w:numPr>
-        <w:rPr>
-          <w:rFonts w:ascii="Arial" w:hAnsi="Arial" w:cs="Arial"/>
-          <w:lang w:val="en-AU"/>
-        </w:rPr>
-      </w:pPr>
-      <w:r>
-        <w:rPr>
-          <w:rFonts w:ascii="Arial" w:hAnsi="Arial" w:cs="Arial"/>
-          <w:lang w:val="en-AU"/>
-        </w:rPr>
-        <w:t>Team meeting required to get everyone on the same page.</w:t>
-      </w:r>
-    </w:p>
-    <w:p>
-      <w:pPr>
-        <w:pStyle w:val="ListParagraph"/>
-        <w:numPr>
-          <w:ilvl w:val="0"/>
-          <w:numId w:val="3"/>
-        </w:numPr>
-        <w:rPr>
-          <w:rFonts w:ascii="Arial" w:hAnsi="Arial" w:cs="Arial"/>
-          <w:lang w:val="en-AU"/>
-        </w:rPr>
-      </w:pPr>
-      <w:r>
-        <w:rPr>
-          <w:rFonts w:ascii="Arial" w:hAnsi="Arial" w:cs="Arial"/>
-          <w:lang w:val="en-AU"/>
-        </w:rPr>
-        <w:t>Next meeting Friday, 5pm.</w:t>
-      </w:r>
-    </w:p>
-    <w:p>
-      <w:pPr>
-        <w:rPr>
-          <w:rFonts w:ascii="Arial" w:hAnsi="Arial" w:cs="Arial"/>
-          <w:lang w:val="en-AU"/>
-        </w:rPr>
-      </w:pPr>
-    </w:p>
-    <w:p>
-      <w:pPr>
-        <w:rPr>
-          <w:rFonts w:ascii="Arial" w:hAnsi="Arial" w:cs="Arial"/>
-          <w:b/>
-          <w:lang w:val="en-AU"/>
-        </w:rPr>
-      </w:pPr>
-      <w:r>
-        <w:rPr>
-          <w:rFonts w:ascii="Arial" w:hAnsi="Arial" w:cs="Arial"/>
-          <w:b/>
-          <w:lang w:val="en-AU"/>
-        </w:rPr>
-        <w:br w:type="page"/>
-      </w:r>
-    </w:p>
-    <w:p>
-      <w:pPr>
-        <w:rPr>
-          <w:rFonts w:ascii="Arial" w:hAnsi="Arial" w:cs="Arial"/>
-          <w:b/>
-          <w:lang w:val="en-AU"/>
-        </w:rPr>
-      </w:pPr>
-      <w:r>
-        <w:rPr>
-          <w:rFonts w:ascii="Arial" w:hAnsi="Arial" w:cs="Arial"/>
-          <w:b/>
-          <w:lang w:val="en-AU"/>
-        </w:rPr>
-        <w:lastRenderedPageBreak/>
-        <w:t xml:space="preserve">Action </w:t>
-      </w:r>
-      <w:commentRangeStart w:id="5"/>
-      <w:r>
-        <w:rPr>
-          <w:rFonts w:ascii="Arial" w:hAnsi="Arial" w:cs="Arial"/>
-          <w:b/>
-          <w:lang w:val="en-AU"/>
-        </w:rPr>
-        <w:t>Items</w:t>
-      </w:r>
-      <w:commentRangeEnd w:id="5"/>
-      <w:r>
-        <w:rPr>
-          <w:rStyle w:val="CommentReference"/>
-        </w:rPr>
-        <w:commentReference w:id="5"/>
-      </w:r>
-      <w:r>
-        <w:rPr>
-          <w:rFonts w:ascii="Arial" w:hAnsi="Arial" w:cs="Arial"/>
-          <w:b/>
-          <w:lang w:val="en-AU"/>
-        </w:rPr>
-        <w:t>:</w:t>
-      </w:r>
-    </w:p>
-    <w:p>
-      <w:pPr>
-        <w:rPr>
-          <w:rFonts w:ascii="Arial" w:hAnsi="Arial" w:cs="Arial"/>
-          <w:lang w:val="en-AU"/>
-        </w:rPr>
-      </w:pPr>
-    </w:p>
-    <w:p>
-      <w:pPr>
-        <w:pStyle w:val="ListParagraph"/>
-        <w:numPr>
-          <w:ilvl w:val="0"/>
-          <w:numId w:val="3"/>
-        </w:numPr>
-        <w:rPr>
-          <w:rFonts w:ascii="Arial" w:hAnsi="Arial" w:cs="Arial"/>
-          <w:lang w:val="en-AU"/>
-        </w:rPr>
-      </w:pPr>
-      <w:r>
-        <w:rPr>
-          <w:rFonts w:ascii="Arial" w:hAnsi="Arial" w:cs="Arial"/>
-          <w:lang w:val="en-AU"/>
-        </w:rPr>
-        <w:t>Work on the backend, to ensure it communicates with the GUI, Greg, 16/02/2019</w:t>
-      </w:r>
-    </w:p>
-    <w:p>
-      <w:pPr>
-        <w:pStyle w:val="ListParagraph"/>
-        <w:numPr>
-          <w:ilvl w:val="0"/>
-          <w:numId w:val="3"/>
-        </w:numPr>
-        <w:rPr>
-          <w:rFonts w:ascii="Arial" w:hAnsi="Arial" w:cs="Arial"/>
-          <w:lang w:val="en-AU"/>
-        </w:rPr>
-      </w:pPr>
-      <w:r>
-        <w:rPr>
-          <w:rFonts w:ascii="Arial" w:hAnsi="Arial" w:cs="Arial"/>
-          <w:lang w:val="en-AU"/>
-        </w:rPr>
-        <w:t>Work on expanding the GUI, Greg, 16/02/2019</w:t>
-      </w:r>
-    </w:p>
-    <w:p>
-      <w:pPr>
-        <w:pStyle w:val="ListParagraph"/>
-        <w:numPr>
-          <w:ilvl w:val="0"/>
-          <w:numId w:val="3"/>
-        </w:numPr>
-        <w:rPr>
-          <w:rFonts w:ascii="Arial" w:hAnsi="Arial" w:cs="Arial"/>
-          <w:lang w:val="en-AU"/>
-        </w:rPr>
-      </w:pPr>
-      <w:r>
-        <w:rPr>
-          <w:rFonts w:ascii="Arial" w:hAnsi="Arial" w:cs="Arial"/>
-          <w:lang w:val="en-AU"/>
-        </w:rPr>
-        <w:t xml:space="preserve">Create an initial GUI version, Bronte, </w:t>
-      </w:r>
-      <w:r>
-        <w:rPr>
-          <w:rFonts w:ascii="Arial" w:hAnsi="Arial" w:cs="Arial"/>
-          <w:color w:val="FF0000"/>
-          <w:lang w:val="en-AU"/>
-        </w:rPr>
-        <w:t>9/02/2019</w:t>
-      </w:r>
-    </w:p>
-    <w:p>
-      <w:pPr>
-        <w:pStyle w:val="ListParagraph"/>
-        <w:numPr>
-          <w:ilvl w:val="0"/>
-          <w:numId w:val="3"/>
-        </w:numPr>
-        <w:rPr>
-          <w:rFonts w:ascii="Arial" w:hAnsi="Arial" w:cs="Arial"/>
-          <w:lang w:val="en-AU"/>
-        </w:rPr>
-      </w:pPr>
-      <w:r>
-        <w:rPr>
-          <w:rFonts w:ascii="Arial" w:hAnsi="Arial" w:cs="Arial"/>
-          <w:lang w:val="en-AU"/>
-        </w:rPr>
-        <w:t xml:space="preserve">Create simple backend receiving from web service, Sean and Greg, </w:t>
-      </w:r>
-      <w:r>
-        <w:rPr>
-          <w:rFonts w:ascii="Arial" w:hAnsi="Arial" w:cs="Arial"/>
-          <w:color w:val="FF0000"/>
-          <w:lang w:val="en-AU"/>
-        </w:rPr>
-        <w:t>9/02/2019</w:t>
-      </w:r>
-    </w:p>
-    <w:p>
-      <w:pPr>
-        <w:pStyle w:val="ListParagraph"/>
-        <w:numPr>
-          <w:ilvl w:val="0"/>
-          <w:numId w:val="3"/>
-        </w:numPr>
-        <w:rPr>
-          <w:rFonts w:ascii="Arial" w:hAnsi="Arial" w:cs="Arial"/>
-          <w:lang w:val="en-AU"/>
-        </w:rPr>
-      </w:pPr>
-      <w:r>
-        <w:rPr>
-          <w:rFonts w:ascii="Arial" w:hAnsi="Arial" w:cs="Arial"/>
-          <w:lang w:val="en-AU"/>
-        </w:rPr>
-        <w:t xml:space="preserve">Have a simple working prototype, TEAM, </w:t>
-      </w:r>
-      <w:r>
-        <w:rPr>
-          <w:rFonts w:ascii="Arial" w:hAnsi="Arial" w:cs="Arial"/>
-          <w:color w:val="FF0000"/>
-          <w:lang w:val="en-AU"/>
-        </w:rPr>
-        <w:t>9/02/2019</w:t>
+        <w:t>, Sean, 23/09/2019</w:t>
       </w:r>
     </w:p>
     <w:p>
@@ -2285,7 +1911,14 @@
           <w:i/>
           <w:lang w:val="en-AU"/>
         </w:rPr>
-        <w:t>development.</w:t>
+        <w:t>handover</w:t>
+      </w:r>
+      <w:r>
+        <w:rPr>
+          <w:i/>
+          <w:lang w:val="en-AU"/>
+        </w:rPr>
+        <w:t>.</w:t>
       </w:r>
     </w:p>
     <w:p>
@@ -2326,14 +1959,39 @@
           <w:numId w:val="2"/>
         </w:numPr>
         <w:rPr>
-          <w:lang w:val="en-AU"/>
-        </w:rPr>
-      </w:pPr>
-      <w:r>
-        <w:rPr>
-          <w:lang w:val="en-AU"/>
-        </w:rPr>
-        <w:t>Working Backend</w:t>
+          <w:b/>
+          <w:lang w:val="en-AU"/>
+        </w:rPr>
+      </w:pPr>
+      <w:r>
+        <w:rPr>
+          <w:b/>
+          <w:lang w:val="en-AU"/>
+        </w:rPr>
+        <w:t>I</w:t>
+      </w:r>
+    </w:p>
+    <w:p>
+      <w:pPr>
+        <w:rPr>
+          <w:b/>
+          <w:lang w:val="en-AU"/>
+        </w:rPr>
+      </w:pPr>
+    </w:p>
+    <w:p>
+      <w:pPr>
+        <w:rPr>
+          <w:b/>
+          <w:lang w:val="en-AU"/>
+        </w:rPr>
+      </w:pPr>
+      <w:r>
+        <w:rPr>
+          <w:b/>
+          <w:lang w:val="en-AU"/>
+        </w:rPr>
+        <w:t>Activities this Sprint:</w:t>
       </w:r>
     </w:p>
     <w:p>
@@ -2344,37 +2002,41 @@
           <w:numId w:val="2"/>
         </w:numPr>
         <w:rPr>
-          <w:lang w:val="en-AU"/>
-        </w:rPr>
-      </w:pPr>
-      <w:r>
-        <w:rPr>
-          <w:lang w:val="en-AU"/>
-        </w:rPr>
-        <w:t>Developed Control Device, Prototype Photos to follow</w:t>
-      </w:r>
-    </w:p>
-    <w:p>
-      <w:pPr>
-        <w:rPr>
-          <w:b/>
-          <w:lang w:val="en-AU"/>
-        </w:rPr>
-      </w:pPr>
-    </w:p>
-    <w:p>
-      <w:pPr>
-        <w:rPr>
-          <w:b/>
-          <w:lang w:val="en-AU"/>
-        </w:rPr>
-      </w:pPr>
-      <w:r>
-        <w:rPr>
-          <w:b/>
-          <w:lang w:val="en-AU"/>
-        </w:rPr>
-        <w:t>Activities this Sprint:</w:t>
+          <w:b/>
+          <w:lang w:val="en-AU"/>
+        </w:rPr>
+      </w:pPr>
+      <w:r>
+        <w:rPr>
+          <w:b/>
+          <w:lang w:val="en-AU"/>
+        </w:rPr>
+        <w:t>I</w:t>
+      </w:r>
+      <w:bookmarkStart w:id="4" w:name="_GoBack"/>
+      <w:bookmarkEnd w:id="4"/>
+    </w:p>
+    <w:p>
+      <w:pPr>
+        <w:rPr>
+          <w:b/>
+          <w:lang w:val="en-AU"/>
+        </w:rPr>
+      </w:pPr>
+    </w:p>
+    <w:p>
+      <w:pPr>
+        <w:rPr>
+          <w:b/>
+          <w:lang w:val="en-AU"/>
+        </w:rPr>
+      </w:pPr>
+      <w:r>
+        <w:rPr>
+          <w:b/>
+          <w:lang w:val="en-AU"/>
+        </w:rPr>
+        <w:t>Activities that will occur next Sprint:</w:t>
       </w:r>
     </w:p>
     <w:p>
@@ -2392,66 +2054,7 @@
         <w:rPr>
           <w:lang w:val="en-AU"/>
         </w:rPr>
-        <w:t>Integration</w:t>
-      </w:r>
-    </w:p>
-    <w:p>
-      <w:pPr>
-        <w:pStyle w:val="ListParagraph"/>
-        <w:numPr>
-          <w:ilvl w:val="0"/>
-          <w:numId w:val="2"/>
-        </w:numPr>
-        <w:rPr>
-          <w:lang w:val="en-AU"/>
-        </w:rPr>
-      </w:pPr>
-      <w:r>
-        <w:rPr>
-          <w:lang w:val="en-AU"/>
-        </w:rPr>
-        <w:t>Backend dev</w:t>
-      </w:r>
-    </w:p>
-    <w:p>
-      <w:pPr>
-        <w:rPr>
-          <w:b/>
-          <w:lang w:val="en-AU"/>
-        </w:rPr>
-      </w:pPr>
-    </w:p>
-    <w:p>
-      <w:pPr>
-        <w:rPr>
-          <w:b/>
-          <w:lang w:val="en-AU"/>
-        </w:rPr>
-      </w:pPr>
-      <w:r>
-        <w:rPr>
-          <w:b/>
-          <w:lang w:val="en-AU"/>
-        </w:rPr>
-        <w:t>Activities that will occur next Sprint:</w:t>
-      </w:r>
-    </w:p>
-    <w:p>
-      <w:pPr>
-        <w:pStyle w:val="ListParagraph"/>
-        <w:numPr>
-          <w:ilvl w:val="0"/>
-          <w:numId w:val="2"/>
-        </w:numPr>
-        <w:rPr>
-          <w:lang w:val="en-AU"/>
-        </w:rPr>
-      </w:pPr>
-      <w:r>
-        <w:rPr>
-          <w:lang w:val="en-AU"/>
-        </w:rPr>
-        <w:t>Ui development</w:t>
+        <w:t>Handover</w:t>
       </w:r>
     </w:p>
     <w:p>
@@ -2944,7 +2547,7 @@
       </w:r>
     </w:p>
   </w:comment>
-  <w:comment w:id="3" w:author="Gale Rainwood" w:date="2019-09-02T11:05:00Z" w:initials="GR">
+  <w:comment w:id="2" w:author="Gale Rainwood" w:date="2019-09-02T11:31:00Z" w:initials="GR">
     <w:p>
       <w:pPr>
         <w:pStyle w:val="ListParagraph"/>
@@ -2968,44 +2571,11 @@
           <w:rFonts w:ascii="Arial" w:hAnsi="Arial" w:cs="Arial"/>
           <w:lang w:val="en-AU"/>
         </w:rPr>
-        <w:t>(Task), (Assignee), (Deadline), (Complete or Incomplete) - GM</w:t>
-      </w:r>
-    </w:p>
-    <w:p>
-      <w:pPr>
-        <w:pStyle w:val="CommentText"/>
-      </w:pPr>
+        <w:t>(Decision Item), (Decision), (Decision Maker) - GM</w:t>
+      </w:r>
     </w:p>
   </w:comment>
-  <w:comment w:id="4" w:author="Gale Rainwood" w:date="2019-09-02T11:31:00Z" w:initials="GR">
-    <w:p>
-      <w:pPr>
-        <w:pStyle w:val="ListParagraph"/>
-        <w:numPr>
-          <w:ilvl w:val="0"/>
-          <w:numId w:val="3"/>
-        </w:numPr>
-        <w:rPr>
-          <w:rFonts w:ascii="Arial" w:hAnsi="Arial" w:cs="Arial"/>
-          <w:lang w:val="en-AU"/>
-        </w:rPr>
-      </w:pPr>
-      <w:r>
-        <w:rPr>
-          <w:rStyle w:val="CommentReference"/>
-        </w:rPr>
-        <w:annotationRef/>
-      </w:r>
-      <w:r>
-        <w:rPr>
-          <w:rFonts w:ascii="Arial" w:hAnsi="Arial" w:cs="Arial"/>
-          <w:lang w:val="en-AU"/>
-        </w:rPr>
-        <w:t>(Decision Item), (Decision), (Decision Maker) - GM</w:t>
-      </w:r>
-    </w:p>
-  </w:comment>
-  <w:comment w:id="5" w:author="Gale Rainwood" w:date="2019-09-02T11:31:00Z" w:initials="GR">
+  <w:comment w:id="3" w:author="Gale Rainwood" w:date="2019-09-02T11:31:00Z" w:initials="GR">
     <w:p>
       <w:pPr>
         <w:pStyle w:val="ListParagraph"/>
@@ -3040,9 +2610,8 @@
 <w15:commentsEx xmlns:wpc="http://schemas.microsoft.com/office/word/2010/wordprocessingCanvas" xmlns:cx="http://schemas.microsoft.com/office/drawing/2014/chartex" xmlns:cx1="http://schemas.microsoft.com/office/drawing/2015/9/8/chartex" xmlns:cx2="http://schemas.microsoft.com/office/drawing/2015/10/21/chartex" xmlns:cx3="http://schemas.microsoft.com/office/drawing/2016/5/9/chartex" xmlns:cx4="http://schemas.microsoft.com/office/drawing/2016/5/10/chartex" xmlns:cx5="http://schemas.microsoft.com/office/drawing/2016/5/11/chartex" xmlns:cx6="http://schemas.microsoft.com/office/drawing/2016/5/12/chartex" xmlns:cx7="http://schemas.microsoft.com/office/drawing/2016/5/13/chartex" xmlns:cx8="http://schemas.microsoft.com/office/drawing/2016/5/14/chartex" xmlns:mc="http://schemas.openxmlformats.org/markup-compatibility/2006" xmlns:aink="http://schemas.microsoft.com/office/drawing/2016/ink" xmlns:am3d="http://schemas.microsoft.com/office/drawing/2017/model3d" xmlns:o="urn:schemas-microsoft-com:office:office" xmlns:r="http://schemas.openxmlformats.org/officeDocument/2006/relationships" xmlns:m="http://schemas.openxmlformats.org/officeDocument/2006/math" xmlns:v="urn:schemas-microsoft-com:vml" xmlns:wp14="http://schemas.microsoft.com/office/word/2010/wordprocessingDrawing" xmlns:wp="http://schemas.openxmlformats.org/drawingml/2006/wordprocessingDrawing" xmlns:w10="urn:schemas-microsoft-com:office:word" xmlns:w="http://schemas.openxmlformats.org/wordprocessingml/2006/main" xmlns:w14="http://schemas.microsoft.com/office/word/2010/wordml" xmlns:w15="http://schemas.microsoft.com/office/word/2012/wordml" xmlns:w16cid="http://schemas.microsoft.com/office/word/2016/wordml/cid" xmlns:w16se="http://schemas.microsoft.com/office/word/2015/wordml/symex" xmlns:wpg="http://schemas.microsoft.com/office/word/2010/wordprocessingGroup" xmlns:wpi="http://schemas.microsoft.com/office/word/2010/wordprocessingInk" xmlns:wne="http://schemas.microsoft.com/office/word/2006/wordml" xmlns:wps="http://schemas.microsoft.com/office/word/2010/wordprocessingShape" mc:Ignorable="w14 w15 w16se w16cid wp14">
   <w15:commentEx w15:paraId="5C419CF3" w15:done="0"/>
   <w15:commentEx w15:paraId="5C2F023F" w15:done="0"/>
-  <w15:commentEx w15:paraId="1E2B91B0" w15:done="0"/>
-  <w15:commentEx w15:paraId="0880BDCB" w15:done="0"/>
-  <w15:commentEx w15:paraId="4DFDD8B5" w15:done="0"/>
+  <w15:commentEx w15:paraId="6BA6D652" w15:done="0"/>
+  <w15:commentEx w15:paraId="7A7906A4" w15:done="0"/>
 </w15:commentsEx>
 </file>
 
@@ -3050,9 +2619,8 @@
 <w16cid:commentsIds xmlns:wpc="http://schemas.microsoft.com/office/word/2010/wordprocessingCanvas" xmlns:cx="http://schemas.microsoft.com/office/drawing/2014/chartex" xmlns:cx1="http://schemas.microsoft.com/office/drawing/2015/9/8/chartex" xmlns:cx2="http://schemas.microsoft.com/office/drawing/2015/10/21/chartex" xmlns:cx3="http://schemas.microsoft.com/office/drawing/2016/5/9/chartex" xmlns:cx4="http://schemas.microsoft.com/office/drawing/2016/5/10/chartex" xmlns:cx5="http://schemas.microsoft.com/office/drawing/2016/5/11/chartex" xmlns:cx6="http://schemas.microsoft.com/office/drawing/2016/5/12/chartex" xmlns:cx7="http://schemas.microsoft.com/office/drawing/2016/5/13/chartex" xmlns:cx8="http://schemas.microsoft.com/office/drawing/2016/5/14/chartex" xmlns:mc="http://schemas.openxmlformats.org/markup-compatibility/2006" xmlns:aink="http://schemas.microsoft.com/office/drawing/2016/ink" xmlns:am3d="http://schemas.microsoft.com/office/drawing/2017/model3d" xmlns:o="urn:schemas-microsoft-com:office:office" xmlns:r="http://schemas.openxmlformats.org/officeDocument/2006/relationships" xmlns:m="http://schemas.openxmlformats.org/officeDocument/2006/math" xmlns:v="urn:schemas-microsoft-com:vml" xmlns:wp14="http://schemas.microsoft.com/office/word/2010/wordprocessingDrawing" xmlns:wp="http://schemas.openxmlformats.org/drawingml/2006/wordprocessingDrawing" xmlns:w10="urn:schemas-microsoft-com:office:word" xmlns:w="http://schemas.openxmlformats.org/wordprocessingml/2006/main" xmlns:w14="http://schemas.microsoft.com/office/word/2010/wordml" xmlns:w15="http://schemas.microsoft.com/office/word/2012/wordml" xmlns:w16cid="http://schemas.microsoft.com/office/word/2016/wordml/cid" xmlns:w16se="http://schemas.microsoft.com/office/word/2015/wordml/symex" xmlns:wpg="http://schemas.microsoft.com/office/word/2010/wordprocessingGroup" xmlns:wpi="http://schemas.microsoft.com/office/word/2010/wordprocessingInk" xmlns:wne="http://schemas.microsoft.com/office/word/2006/wordml" xmlns:wps="http://schemas.microsoft.com/office/word/2010/wordprocessingShape" mc:Ignorable="w14 w15 w16se w16cid wp14">
   <w16cid:commentId w16cid:paraId="5C419CF3" w16cid:durableId="211780C1"/>
   <w16cid:commentId w16cid:paraId="5C2F023F" w16cid:durableId="211780C0"/>
-  <w16cid:commentId w16cid:paraId="1E2B91B0" w16cid:durableId="2125F1CF"/>
-  <w16cid:commentId w16cid:paraId="0880BDCB" w16cid:durableId="2125F1CE"/>
-  <w16cid:commentId w16cid:paraId="4DFDD8B5" w16cid:durableId="2125F1CD"/>
+  <w16cid:commentId w16cid:paraId="6BA6D652" w16cid:durableId="21330903"/>
+  <w16cid:commentId w16cid:paraId="7A7906A4" w16cid:durableId="21330902"/>
 </w16cid:commentsIds>
 </file>
 

</xml_diff>

<commit_message>
UPDATE: Fixed a couple dates
</commit_message>
<xml_diff>
--- a/submissions/Weekly Team Status Reports/Sprint 4/Status update and Minutes.docx
+++ b/submissions/Weekly Team Status Reports/Sprint 4/Status update and Minutes.docx
@@ -85,256 +85,273 @@
           <w:rFonts w:ascii="Arial" w:hAnsi="Arial" w:cs="Arial"/>
           <w:lang w:val="en-AU"/>
         </w:rPr>
+        <w:t>2</w:t>
+      </w:r>
+      <w:r>
+        <w:rPr>
+          <w:rFonts w:ascii="Arial" w:hAnsi="Arial" w:cs="Arial"/>
+          <w:lang w:val="en-AU"/>
+        </w:rPr>
+        <w:t>3</w:t>
+      </w:r>
+      <w:r>
+        <w:rPr>
+          <w:rFonts w:ascii="Arial" w:hAnsi="Arial" w:cs="Arial"/>
+          <w:lang w:val="en-AU"/>
+        </w:rPr>
+        <w:t>/09/2019</w:t>
+      </w:r>
+    </w:p>
+    <w:p>
+      <w:pPr>
+        <w:rPr>
+          <w:rFonts w:ascii="Arial" w:hAnsi="Arial" w:cs="Arial"/>
+          <w:lang w:val="en-AU"/>
+        </w:rPr>
+      </w:pPr>
+    </w:p>
+    <w:p>
+      <w:pPr>
+        <w:rPr>
+          <w:rFonts w:ascii="Arial" w:hAnsi="Arial" w:cs="Arial"/>
+          <w:b/>
+          <w:lang w:val="en-AU"/>
+        </w:rPr>
+      </w:pPr>
+      <w:r>
+        <w:rPr>
+          <w:rFonts w:ascii="Arial" w:hAnsi="Arial" w:cs="Arial"/>
+          <w:b/>
+          <w:lang w:val="en-AU"/>
+        </w:rPr>
+        <w:t>Participants:</w:t>
+      </w:r>
+    </w:p>
+    <w:p>
+      <w:pPr>
+        <w:rPr>
+          <w:rFonts w:ascii="Arial" w:hAnsi="Arial" w:cs="Arial"/>
+          <w:b/>
+          <w:lang w:val="en-AU"/>
+        </w:rPr>
+      </w:pPr>
+    </w:p>
+    <w:p>
+      <w:pPr>
+        <w:pStyle w:val="ListParagraph"/>
+        <w:numPr>
+          <w:ilvl w:val="0"/>
+          <w:numId w:val="3"/>
+        </w:numPr>
+        <w:rPr>
+          <w:rFonts w:ascii="Arial" w:hAnsi="Arial" w:cs="Arial"/>
+          <w:lang w:val="en-AU"/>
+        </w:rPr>
+      </w:pPr>
+      <w:r>
+        <w:rPr>
+          <w:rFonts w:ascii="Arial" w:hAnsi="Arial" w:cs="Arial"/>
+          <w:lang w:val="en-AU"/>
+        </w:rPr>
+        <w:t>Dr Kevin Lee, supervisor, client</w:t>
+      </w:r>
+    </w:p>
+    <w:p>
+      <w:pPr>
+        <w:pStyle w:val="ListParagraph"/>
+        <w:numPr>
+          <w:ilvl w:val="0"/>
+          <w:numId w:val="3"/>
+        </w:numPr>
+        <w:rPr>
+          <w:rFonts w:ascii="Arial" w:hAnsi="Arial" w:cs="Arial"/>
+          <w:lang w:val="en-AU"/>
+        </w:rPr>
+      </w:pPr>
+      <w:r>
+        <w:rPr>
+          <w:rFonts w:ascii="Arial" w:hAnsi="Arial" w:cs="Arial"/>
+          <w:lang w:val="en-AU"/>
+        </w:rPr>
+        <w:t>Bronte Jurgens</w:t>
+      </w:r>
+    </w:p>
+    <w:p>
+      <w:pPr>
+        <w:pStyle w:val="ListParagraph"/>
+        <w:numPr>
+          <w:ilvl w:val="0"/>
+          <w:numId w:val="3"/>
+        </w:numPr>
+        <w:rPr>
+          <w:rFonts w:ascii="Arial" w:hAnsi="Arial" w:cs="Arial"/>
+          <w:lang w:val="en-AU"/>
+        </w:rPr>
+      </w:pPr>
+      <w:r>
+        <w:rPr>
+          <w:rFonts w:ascii="Arial" w:hAnsi="Arial" w:cs="Arial"/>
+          <w:lang w:val="en-AU"/>
+        </w:rPr>
+        <w:t>Greg McIntyre</w:t>
+      </w:r>
+    </w:p>
+    <w:p>
+      <w:pPr>
+        <w:pStyle w:val="ListParagraph"/>
+        <w:numPr>
+          <w:ilvl w:val="0"/>
+          <w:numId w:val="3"/>
+        </w:numPr>
+        <w:rPr>
+          <w:rFonts w:ascii="Arial" w:hAnsi="Arial" w:cs="Arial"/>
+          <w:lang w:val="en-AU"/>
+        </w:rPr>
+      </w:pPr>
+      <w:r>
+        <w:rPr>
+          <w:rFonts w:ascii="Arial" w:hAnsi="Arial" w:cs="Arial"/>
+          <w:lang w:val="en-AU"/>
+        </w:rPr>
+        <w:t>Sean Pain</w:t>
+      </w:r>
+    </w:p>
+    <w:p>
+      <w:pPr>
+        <w:rPr>
+          <w:rFonts w:ascii="Arial" w:hAnsi="Arial" w:cs="Arial"/>
+          <w:lang w:val="en-AU"/>
+        </w:rPr>
+      </w:pPr>
+    </w:p>
+    <w:p>
+      <w:pPr>
+        <w:rPr>
+          <w:rFonts w:ascii="Arial" w:hAnsi="Arial" w:cs="Arial"/>
+          <w:b/>
+          <w:lang w:val="en-AU"/>
+        </w:rPr>
+      </w:pPr>
+      <w:r>
+        <w:rPr>
+          <w:rFonts w:ascii="Arial" w:hAnsi="Arial" w:cs="Arial"/>
+          <w:b/>
+          <w:lang w:val="en-AU"/>
+        </w:rPr>
+        <w:t>Agenda:</w:t>
+      </w:r>
+    </w:p>
+    <w:p>
+      <w:pPr>
+        <w:rPr>
+          <w:rFonts w:ascii="Arial" w:hAnsi="Arial" w:cs="Arial"/>
+          <w:b/>
+          <w:lang w:val="en-AU"/>
+        </w:rPr>
+      </w:pPr>
+    </w:p>
+    <w:p>
+      <w:pPr>
+        <w:pStyle w:val="ListParagraph"/>
+        <w:numPr>
+          <w:ilvl w:val="0"/>
+          <w:numId w:val="3"/>
+        </w:numPr>
+        <w:rPr>
+          <w:rFonts w:ascii="Arial" w:hAnsi="Arial" w:cs="Arial"/>
+          <w:lang w:val="en-AU"/>
+        </w:rPr>
+      </w:pPr>
+      <w:r>
+        <w:rPr>
+          <w:rFonts w:ascii="Arial" w:hAnsi="Arial" w:cs="Arial"/>
+          <w:lang w:val="en-AU"/>
+        </w:rPr>
+        <w:t>Aims of the project, what we’ve done</w:t>
+      </w:r>
+    </w:p>
+    <w:p>
+      <w:pPr>
+        <w:pStyle w:val="ListParagraph"/>
+        <w:numPr>
+          <w:ilvl w:val="0"/>
+          <w:numId w:val="3"/>
+        </w:numPr>
+        <w:rPr>
+          <w:rFonts w:ascii="Arial" w:hAnsi="Arial" w:cs="Arial"/>
+          <w:lang w:val="en-AU"/>
+        </w:rPr>
+      </w:pPr>
+      <w:r>
+        <w:rPr>
+          <w:rFonts w:ascii="Arial" w:hAnsi="Arial" w:cs="Arial"/>
+          <w:lang w:val="en-AU"/>
+        </w:rPr>
+        <w:t>Where we are at</w:t>
+      </w:r>
+    </w:p>
+    <w:p>
+      <w:pPr>
+        <w:pStyle w:val="ListParagraph"/>
+        <w:numPr>
+          <w:ilvl w:val="0"/>
+          <w:numId w:val="3"/>
+        </w:numPr>
+        <w:rPr>
+          <w:rFonts w:ascii="Arial" w:hAnsi="Arial" w:cs="Arial"/>
+          <w:lang w:val="en-AU"/>
+        </w:rPr>
+      </w:pPr>
+      <w:r>
+        <w:rPr>
+          <w:rFonts w:ascii="Arial" w:hAnsi="Arial" w:cs="Arial"/>
+          <w:lang w:val="en-AU"/>
+        </w:rPr>
+        <w:t>What we need to do for handover</w:t>
+      </w:r>
+    </w:p>
+    <w:p>
+      <w:pPr>
+        <w:rPr>
+          <w:rFonts w:ascii="Arial" w:hAnsi="Arial" w:cs="Arial"/>
+          <w:lang w:val="en-AU"/>
+        </w:rPr>
+      </w:pPr>
+    </w:p>
+    <w:p>
+      <w:pPr>
+        <w:rPr>
+          <w:rFonts w:ascii="Arial" w:hAnsi="Arial" w:cs="Arial"/>
+          <w:b/>
+          <w:lang w:val="en-AU"/>
+        </w:rPr>
+      </w:pPr>
+      <w:r>
+        <w:rPr>
+          <w:rFonts w:ascii="Arial" w:hAnsi="Arial" w:cs="Arial"/>
+          <w:b/>
+          <w:lang w:val="en-AU"/>
+        </w:rPr>
+        <w:t>Action Items from Last Meeting (</w:t>
+      </w:r>
+      <w:r>
+        <w:rPr>
+          <w:rFonts w:ascii="Arial" w:hAnsi="Arial" w:cs="Arial"/>
+          <w:b/>
+          <w:lang w:val="en-AU"/>
+        </w:rPr>
         <w:t>13</w:t>
       </w:r>
-      <w:r>
-        <w:rPr>
-          <w:rFonts w:ascii="Arial" w:hAnsi="Arial" w:cs="Arial"/>
+      <w:bookmarkStart w:id="0" w:name="_GoBack"/>
+      <w:bookmarkEnd w:id="0"/>
+      <w:r>
+        <w:rPr>
+          <w:rFonts w:ascii="Arial" w:hAnsi="Arial" w:cs="Arial"/>
+          <w:b/>
           <w:lang w:val="en-AU"/>
         </w:rPr>
         <w:t>/09/2019</w:t>
       </w:r>
-    </w:p>
-    <w:p>
-      <w:pPr>
-        <w:rPr>
-          <w:rFonts w:ascii="Arial" w:hAnsi="Arial" w:cs="Arial"/>
-          <w:lang w:val="en-AU"/>
-        </w:rPr>
-      </w:pPr>
-    </w:p>
-    <w:p>
-      <w:pPr>
-        <w:rPr>
-          <w:rFonts w:ascii="Arial" w:hAnsi="Arial" w:cs="Arial"/>
-          <w:b/>
-          <w:lang w:val="en-AU"/>
-        </w:rPr>
-      </w:pPr>
-      <w:r>
-        <w:rPr>
-          <w:rFonts w:ascii="Arial" w:hAnsi="Arial" w:cs="Arial"/>
-          <w:b/>
-          <w:lang w:val="en-AU"/>
-        </w:rPr>
-        <w:t>Participants:</w:t>
-      </w:r>
-    </w:p>
-    <w:p>
-      <w:pPr>
-        <w:rPr>
-          <w:rFonts w:ascii="Arial" w:hAnsi="Arial" w:cs="Arial"/>
-          <w:b/>
-          <w:lang w:val="en-AU"/>
-        </w:rPr>
-      </w:pPr>
-    </w:p>
-    <w:p>
-      <w:pPr>
-        <w:pStyle w:val="ListParagraph"/>
-        <w:numPr>
-          <w:ilvl w:val="0"/>
-          <w:numId w:val="3"/>
-        </w:numPr>
-        <w:rPr>
-          <w:rFonts w:ascii="Arial" w:hAnsi="Arial" w:cs="Arial"/>
-          <w:lang w:val="en-AU"/>
-        </w:rPr>
-      </w:pPr>
-      <w:r>
-        <w:rPr>
-          <w:rFonts w:ascii="Arial" w:hAnsi="Arial" w:cs="Arial"/>
-          <w:lang w:val="en-AU"/>
-        </w:rPr>
-        <w:t>Dr Kevin Lee, supervisor, client</w:t>
-      </w:r>
-    </w:p>
-    <w:p>
-      <w:pPr>
-        <w:pStyle w:val="ListParagraph"/>
-        <w:numPr>
-          <w:ilvl w:val="0"/>
-          <w:numId w:val="3"/>
-        </w:numPr>
-        <w:rPr>
-          <w:rFonts w:ascii="Arial" w:hAnsi="Arial" w:cs="Arial"/>
-          <w:lang w:val="en-AU"/>
-        </w:rPr>
-      </w:pPr>
-      <w:r>
-        <w:rPr>
-          <w:rFonts w:ascii="Arial" w:hAnsi="Arial" w:cs="Arial"/>
-          <w:lang w:val="en-AU"/>
-        </w:rPr>
-        <w:t>Bronte Jurgens</w:t>
-      </w:r>
-    </w:p>
-    <w:p>
-      <w:pPr>
-        <w:pStyle w:val="ListParagraph"/>
-        <w:numPr>
-          <w:ilvl w:val="0"/>
-          <w:numId w:val="3"/>
-        </w:numPr>
-        <w:rPr>
-          <w:rFonts w:ascii="Arial" w:hAnsi="Arial" w:cs="Arial"/>
-          <w:lang w:val="en-AU"/>
-        </w:rPr>
-      </w:pPr>
-      <w:r>
-        <w:rPr>
-          <w:rFonts w:ascii="Arial" w:hAnsi="Arial" w:cs="Arial"/>
-          <w:lang w:val="en-AU"/>
-        </w:rPr>
-        <w:t>Greg McIntyre</w:t>
-      </w:r>
-    </w:p>
-    <w:p>
-      <w:pPr>
-        <w:pStyle w:val="ListParagraph"/>
-        <w:numPr>
-          <w:ilvl w:val="0"/>
-          <w:numId w:val="3"/>
-        </w:numPr>
-        <w:rPr>
-          <w:rFonts w:ascii="Arial" w:hAnsi="Arial" w:cs="Arial"/>
-          <w:lang w:val="en-AU"/>
-        </w:rPr>
-      </w:pPr>
-      <w:r>
-        <w:rPr>
-          <w:rFonts w:ascii="Arial" w:hAnsi="Arial" w:cs="Arial"/>
-          <w:lang w:val="en-AU"/>
-        </w:rPr>
-        <w:t>Sean Pain</w:t>
-      </w:r>
-    </w:p>
-    <w:p>
-      <w:pPr>
-        <w:rPr>
-          <w:rFonts w:ascii="Arial" w:hAnsi="Arial" w:cs="Arial"/>
-          <w:lang w:val="en-AU"/>
-        </w:rPr>
-      </w:pPr>
-    </w:p>
-    <w:p>
-      <w:pPr>
-        <w:rPr>
-          <w:rFonts w:ascii="Arial" w:hAnsi="Arial" w:cs="Arial"/>
-          <w:b/>
-          <w:lang w:val="en-AU"/>
-        </w:rPr>
-      </w:pPr>
-      <w:r>
-        <w:rPr>
-          <w:rFonts w:ascii="Arial" w:hAnsi="Arial" w:cs="Arial"/>
-          <w:b/>
-          <w:lang w:val="en-AU"/>
-        </w:rPr>
-        <w:t>Agenda:</w:t>
-      </w:r>
-    </w:p>
-    <w:p>
-      <w:pPr>
-        <w:rPr>
-          <w:rFonts w:ascii="Arial" w:hAnsi="Arial" w:cs="Arial"/>
-          <w:b/>
-          <w:lang w:val="en-AU"/>
-        </w:rPr>
-      </w:pPr>
-    </w:p>
-    <w:p>
-      <w:pPr>
-        <w:pStyle w:val="ListParagraph"/>
-        <w:numPr>
-          <w:ilvl w:val="0"/>
-          <w:numId w:val="3"/>
-        </w:numPr>
-        <w:rPr>
-          <w:rFonts w:ascii="Arial" w:hAnsi="Arial" w:cs="Arial"/>
-          <w:lang w:val="en-AU"/>
-        </w:rPr>
-      </w:pPr>
-      <w:r>
-        <w:rPr>
-          <w:rFonts w:ascii="Arial" w:hAnsi="Arial" w:cs="Arial"/>
-          <w:lang w:val="en-AU"/>
-        </w:rPr>
-        <w:t>Aims of the project, what we’ve done</w:t>
-      </w:r>
-    </w:p>
-    <w:p>
-      <w:pPr>
-        <w:pStyle w:val="ListParagraph"/>
-        <w:numPr>
-          <w:ilvl w:val="0"/>
-          <w:numId w:val="3"/>
-        </w:numPr>
-        <w:rPr>
-          <w:rFonts w:ascii="Arial" w:hAnsi="Arial" w:cs="Arial"/>
-          <w:lang w:val="en-AU"/>
-        </w:rPr>
-      </w:pPr>
-      <w:r>
-        <w:rPr>
-          <w:rFonts w:ascii="Arial" w:hAnsi="Arial" w:cs="Arial"/>
-          <w:lang w:val="en-AU"/>
-        </w:rPr>
-        <w:t>Where we are at</w:t>
-      </w:r>
-    </w:p>
-    <w:p>
-      <w:pPr>
-        <w:pStyle w:val="ListParagraph"/>
-        <w:numPr>
-          <w:ilvl w:val="0"/>
-          <w:numId w:val="3"/>
-        </w:numPr>
-        <w:rPr>
-          <w:rFonts w:ascii="Arial" w:hAnsi="Arial" w:cs="Arial"/>
-          <w:lang w:val="en-AU"/>
-        </w:rPr>
-      </w:pPr>
-      <w:r>
-        <w:rPr>
-          <w:rFonts w:ascii="Arial" w:hAnsi="Arial" w:cs="Arial"/>
-          <w:lang w:val="en-AU"/>
-        </w:rPr>
-        <w:t>What we need to do for handover</w:t>
-      </w:r>
-    </w:p>
-    <w:p>
-      <w:pPr>
-        <w:rPr>
-          <w:rFonts w:ascii="Arial" w:hAnsi="Arial" w:cs="Arial"/>
-          <w:lang w:val="en-AU"/>
-        </w:rPr>
-      </w:pPr>
-    </w:p>
-    <w:p>
-      <w:pPr>
-        <w:rPr>
-          <w:rFonts w:ascii="Arial" w:hAnsi="Arial" w:cs="Arial"/>
-          <w:b/>
-          <w:lang w:val="en-AU"/>
-        </w:rPr>
-      </w:pPr>
-      <w:r>
-        <w:rPr>
-          <w:rFonts w:ascii="Arial" w:hAnsi="Arial" w:cs="Arial"/>
-          <w:b/>
-          <w:lang w:val="en-AU"/>
-        </w:rPr>
-        <w:t>Action Items from Last Meeting (</w:t>
-      </w:r>
-      <w:r>
-        <w:rPr>
-          <w:rFonts w:ascii="Arial" w:hAnsi="Arial" w:cs="Arial"/>
-          <w:b/>
-          <w:lang w:val="en-AU"/>
-        </w:rPr>
-        <w:t>09/09/2019</w:t>
-      </w:r>
       <w:r>
         <w:rPr>
           <w:rFonts w:ascii="Arial" w:hAnsi="Arial" w:cs="Arial"/>
@@ -393,14 +410,7 @@
           <w:rFonts w:ascii="Arial" w:hAnsi="Arial" w:cs="Arial"/>
           <w:lang w:val="en-AU"/>
         </w:rPr>
-        <w:t xml:space="preserve"> </w:t>
-      </w:r>
-      <w:r>
-        <w:rPr>
-          <w:rFonts w:ascii="Arial" w:hAnsi="Arial" w:cs="Arial"/>
-          <w:lang w:val="en-AU"/>
-        </w:rPr>
-        <w:t>Partially COMPLETE</w:t>
+        <w:t xml:space="preserve"> Partially COMPLETE</w:t>
       </w:r>
     </w:p>
     <w:p>
@@ -427,14 +437,7 @@
           <w:rFonts w:ascii="Arial" w:hAnsi="Arial" w:cs="Arial"/>
           <w:lang w:val="en-AU"/>
         </w:rPr>
-        <w:t xml:space="preserve"> </w:t>
-      </w:r>
-      <w:r>
-        <w:rPr>
-          <w:rFonts w:ascii="Arial" w:hAnsi="Arial" w:cs="Arial"/>
-          <w:lang w:val="en-AU"/>
-        </w:rPr>
-        <w:t>Partially COMPLETE</w:t>
+        <w:t xml:space="preserve"> Partially COMPLETE</w:t>
       </w:r>
     </w:p>
     <w:p>
@@ -497,14 +500,7 @@
           <w:rFonts w:ascii="Arial" w:hAnsi="Arial" w:cs="Arial"/>
           <w:lang w:val="en-AU"/>
         </w:rPr>
-        <w:t xml:space="preserve"> </w:t>
-      </w:r>
-      <w:r>
-        <w:rPr>
-          <w:rFonts w:ascii="Arial" w:hAnsi="Arial" w:cs="Arial"/>
-          <w:lang w:val="en-AU"/>
-        </w:rPr>
-        <w:t>Partially COMPLETE</w:t>
+        <w:t xml:space="preserve"> Partially COMPLETE</w:t>
       </w:r>
     </w:p>
     <w:p>
@@ -920,7 +916,7 @@
         </w:rPr>
         <w:t xml:space="preserve">Action </w:t>
       </w:r>
-      <w:commentRangeStart w:id="0"/>
+      <w:commentRangeStart w:id="1"/>
       <w:r>
         <w:rPr>
           <w:rFonts w:ascii="Arial" w:hAnsi="Arial" w:cs="Arial"/>
@@ -929,12 +925,12 @@
         </w:rPr>
         <w:t>Items</w:t>
       </w:r>
-      <w:commentRangeEnd w:id="0"/>
+      <w:commentRangeEnd w:id="1"/>
       <w:r>
         <w:rPr>
           <w:rStyle w:val="CommentReference"/>
         </w:rPr>
-        <w:commentReference w:id="0"/>
+        <w:commentReference w:id="1"/>
       </w:r>
       <w:r>
         <w:rPr>
@@ -957,7 +953,7 @@
           <w:lang w:val="en-AU"/>
         </w:rPr>
       </w:pPr>
-      <w:bookmarkStart w:id="1" w:name="_Hlk20125689"/>
+      <w:bookmarkStart w:id="2" w:name="_Hlk20125689"/>
       <w:r>
         <w:rPr>
           <w:rFonts w:ascii="Arial" w:hAnsi="Arial" w:cs="Arial"/>
@@ -965,7 +961,7 @@
         </w:rPr>
         <w:t>Complete handover documentation</w:t>
       </w:r>
-      <w:bookmarkEnd w:id="1"/>
+      <w:bookmarkEnd w:id="2"/>
       <w:r>
         <w:rPr>
           <w:rFonts w:ascii="Arial" w:hAnsi="Arial" w:cs="Arial"/>
@@ -1803,7 +1799,7 @@
           <w:lang w:val="en-AU"/>
         </w:rPr>
       </w:pPr>
-      <w:commentRangeStart w:id="2"/>
+      <w:commentRangeStart w:id="3"/>
       <w:r>
         <w:rPr>
           <w:rFonts w:ascii="Arial" w:hAnsi="Arial" w:cs="Arial"/>
@@ -1812,12 +1808,12 @@
         </w:rPr>
         <w:t>Decisions</w:t>
       </w:r>
-      <w:commentRangeEnd w:id="2"/>
+      <w:commentRangeEnd w:id="3"/>
       <w:r>
         <w:rPr>
           <w:rStyle w:val="CommentReference"/>
         </w:rPr>
-        <w:commentReference w:id="2"/>
+        <w:commentReference w:id="3"/>
       </w:r>
       <w:r>
         <w:rPr>
@@ -1891,7 +1887,7 @@
         </w:rPr>
         <w:t xml:space="preserve">Action </w:t>
       </w:r>
-      <w:commentRangeStart w:id="3"/>
+      <w:commentRangeStart w:id="4"/>
       <w:r>
         <w:rPr>
           <w:rFonts w:ascii="Arial" w:hAnsi="Arial" w:cs="Arial"/>
@@ -1900,12 +1896,12 @@
         </w:rPr>
         <w:t>Items</w:t>
       </w:r>
-      <w:commentRangeEnd w:id="3"/>
+      <w:commentRangeEnd w:id="4"/>
       <w:r>
         <w:rPr>
           <w:rStyle w:val="CommentReference"/>
         </w:rPr>
-        <w:commentReference w:id="3"/>
+        <w:commentReference w:id="4"/>
       </w:r>
       <w:r>
         <w:rPr>
@@ -2448,8 +2444,6 @@
           <w:lang w:val="en-AU"/>
         </w:rPr>
       </w:pPr>
-      <w:bookmarkStart w:id="4" w:name="_GoBack"/>
-      <w:bookmarkEnd w:id="4"/>
     </w:p>
     <w:p>
       <w:pPr>
@@ -2837,7 +2831,7 @@
 
 <file path=word/comments.xml><?xml version="1.0" encoding="utf-8"?>
 <w:comments xmlns:wpc="http://schemas.microsoft.com/office/word/2010/wordprocessingCanvas" xmlns:cx="http://schemas.microsoft.com/office/drawing/2014/chartex" xmlns:cx1="http://schemas.microsoft.com/office/drawing/2015/9/8/chartex" xmlns:cx2="http://schemas.microsoft.com/office/drawing/2015/10/21/chartex" xmlns:cx3="http://schemas.microsoft.com/office/drawing/2016/5/9/chartex" xmlns:cx4="http://schemas.microsoft.com/office/drawing/2016/5/10/chartex" xmlns:cx5="http://schemas.microsoft.com/office/drawing/2016/5/11/chartex" xmlns:cx6="http://schemas.microsoft.com/office/drawing/2016/5/12/chartex" xmlns:cx7="http://schemas.microsoft.com/office/drawing/2016/5/13/chartex" xmlns:cx8="http://schemas.microsoft.com/office/drawing/2016/5/14/chartex" xmlns:mc="http://schemas.openxmlformats.org/markup-compatibility/2006" xmlns:aink="http://schemas.microsoft.com/office/drawing/2016/ink" xmlns:am3d="http://schemas.microsoft.com/office/drawing/2017/model3d" xmlns:o="urn:schemas-microsoft-com:office:office" xmlns:r="http://schemas.openxmlformats.org/officeDocument/2006/relationships" xmlns:m="http://schemas.openxmlformats.org/officeDocument/2006/math" xmlns:v="urn:schemas-microsoft-com:vml" xmlns:wp14="http://schemas.microsoft.com/office/word/2010/wordprocessingDrawing" xmlns:wp="http://schemas.openxmlformats.org/drawingml/2006/wordprocessingDrawing" xmlns:w10="urn:schemas-microsoft-com:office:word" xmlns:w="http://schemas.openxmlformats.org/wordprocessingml/2006/main" xmlns:w14="http://schemas.microsoft.com/office/word/2010/wordml" xmlns:w15="http://schemas.microsoft.com/office/word/2012/wordml" xmlns:w16cid="http://schemas.microsoft.com/office/word/2016/wordml/cid" xmlns:w16se="http://schemas.microsoft.com/office/word/2015/wordml/symex" xmlns:wpg="http://schemas.microsoft.com/office/word/2010/wordprocessingGroup" xmlns:wpi="http://schemas.microsoft.com/office/word/2010/wordprocessingInk" xmlns:wne="http://schemas.microsoft.com/office/word/2006/wordml" xmlns:wps="http://schemas.microsoft.com/office/word/2010/wordprocessingShape" mc:Ignorable="w14 w15 w16se w16cid wp14">
-  <w:comment w:id="0" w:author="Gale Rainwood" w:date="2019-09-02T11:31:00Z" w:initials="GR">
+  <w:comment w:id="1" w:author="Gale Rainwood" w:date="2019-09-02T11:31:00Z" w:initials="GR">
     <w:p>
       <w:pPr>
         <w:pStyle w:val="ListParagraph"/>
@@ -2862,38 +2856,38 @@
           <w:lang w:val="en-AU"/>
         </w:rPr>
         <w:t>(Task), (Assignee), (Deadline) - GM</w:t>
-      </w:r>
-    </w:p>
-  </w:comment>
-  <w:comment w:id="2" w:author="Gale Rainwood" w:date="2019-09-02T11:31:00Z" w:initials="GR">
-    <w:p>
-      <w:pPr>
-        <w:pStyle w:val="ListParagraph"/>
-        <w:numPr>
-          <w:ilvl w:val="0"/>
-          <w:numId w:val="3"/>
-        </w:numPr>
-        <w:rPr>
-          <w:rFonts w:ascii="Arial" w:hAnsi="Arial" w:cs="Arial"/>
-          <w:lang w:val="en-AU"/>
-        </w:rPr>
-      </w:pPr>
-      <w:r>
-        <w:rPr>
-          <w:rStyle w:val="CommentReference"/>
-        </w:rPr>
-        <w:annotationRef/>
-      </w:r>
-      <w:r>
-        <w:rPr>
-          <w:rFonts w:ascii="Arial" w:hAnsi="Arial" w:cs="Arial"/>
-          <w:lang w:val="en-AU"/>
-        </w:rPr>
-        <w:t>(Decision Item), (Decision), (Decision Maker) - GM</w:t>
       </w:r>
     </w:p>
   </w:comment>
   <w:comment w:id="3" w:author="Gale Rainwood" w:date="2019-09-02T11:31:00Z" w:initials="GR">
+    <w:p>
+      <w:pPr>
+        <w:pStyle w:val="ListParagraph"/>
+        <w:numPr>
+          <w:ilvl w:val="0"/>
+          <w:numId w:val="3"/>
+        </w:numPr>
+        <w:rPr>
+          <w:rFonts w:ascii="Arial" w:hAnsi="Arial" w:cs="Arial"/>
+          <w:lang w:val="en-AU"/>
+        </w:rPr>
+      </w:pPr>
+      <w:r>
+        <w:rPr>
+          <w:rStyle w:val="CommentReference"/>
+        </w:rPr>
+        <w:annotationRef/>
+      </w:r>
+      <w:r>
+        <w:rPr>
+          <w:rFonts w:ascii="Arial" w:hAnsi="Arial" w:cs="Arial"/>
+          <w:lang w:val="en-AU"/>
+        </w:rPr>
+        <w:t>(Decision Item), (Decision), (Decision Maker) - GM</w:t>
+      </w:r>
+    </w:p>
+  </w:comment>
+  <w:comment w:id="4" w:author="Gale Rainwood" w:date="2019-09-02T11:31:00Z" w:initials="GR">
     <w:p>
       <w:pPr>
         <w:pStyle w:val="ListParagraph"/>
@@ -4502,6 +4496,7 @@
   <w:style w:type="character" w:default="1" w:styleId="DefaultParagraphFont">
     <w:name w:val="Default Paragraph Font"/>
     <w:uiPriority w:val="1"/>
+    <w:semiHidden/>
     <w:unhideWhenUsed/>
   </w:style>
   <w:style w:type="table" w:default="1" w:styleId="TableNormal">

</xml_diff>